<commit_message>
Bugfix VVT-Vorlage, Global Allow Maßnahmenkatalog
</commit_message>
<xml_diff>
--- a/src/edi/datenschutz/views/VVT-Vorlage.docx
+++ b/src/edi/datenschutz/views/VVT-Vorlage.docx
@@ -49,7 +49,7 @@
           <w:szCs w:val="32"/>
           <w:lang w:eastAsia="de-DE"/>
         </w:rPr>
-        <w:t>Beschreibung der &lt;Stelle&gt;</w:t>
+        <w:t>SIGUV Datenschutzmanagement</w:t>
       </w:r>
       <w:r>
         <w:rPr>
@@ -96,7 +96,7 @@
           <w:szCs w:val="32"/>
           <w:lang w:eastAsia="de-DE"/>
         </w:rPr>
-        <w:t>&lt;Verarbeitungstätigkeit&gt;</w:t>
+        <w:t>{{ title }}</w:t>
       </w:r>
     </w:p>
     <w:p>
@@ -115,7 +115,16 @@
           <w:snapToGrid w:val="0"/>
           <w:lang w:eastAsia="de-DE"/>
         </w:rPr>
-        <w:t xml:space="preserve">[Dokument-ID: {{ </w:t>
+        <w:t xml:space="preserve">[Dokument-ID: </w:t>
+      </w:r>
+      <w:proofErr w:type="gramStart"/>
+      <w:r>
+        <w:rPr>
+          <w:rFonts w:ascii="Arial" w:eastAsia="MS Gothic" w:hAnsi="Arial" w:cs="Arial"/>
+          <w:snapToGrid w:val="0"/>
+          <w:lang w:eastAsia="de-DE"/>
+        </w:rPr>
+        <w:t xml:space="preserve">{{ </w:t>
       </w:r>
       <w:proofErr w:type="spellStart"/>
       <w:r>
@@ -124,7 +133,16 @@
           <w:snapToGrid w:val="0"/>
           <w:lang w:eastAsia="de-DE"/>
         </w:rPr>
-        <w:t>document_id</w:t>
+        <w:t>document</w:t>
+      </w:r>
+      <w:proofErr w:type="gramEnd"/>
+      <w:r>
+        <w:rPr>
+          <w:rFonts w:ascii="Arial" w:eastAsia="MS Gothic" w:hAnsi="Arial" w:cs="Arial"/>
+          <w:snapToGrid w:val="0"/>
+          <w:lang w:eastAsia="de-DE"/>
+        </w:rPr>
+        <w:t>_id</w:t>
       </w:r>
       <w:proofErr w:type="spellEnd"/>
       <w:r>
@@ -385,24 +403,42 @@
             <w:pPr>
               <w:spacing w:before="40" w:line="259" w:lineRule="auto"/>
             </w:pPr>
-            <w:r>
-              <w:rPr>
-                <w:rFonts w:ascii="Arial" w:hAnsi="Arial" w:cs="Arial"/>
-                <w:lang w:eastAsia="de-DE"/>
-              </w:rPr>
-              <w:t>{{ person1 }}</w:t>
+            <w:proofErr w:type="gramStart"/>
+            <w:r>
+              <w:rPr>
+                <w:rFonts w:ascii="Arial" w:hAnsi="Arial" w:cs="Arial"/>
+                <w:lang w:eastAsia="de-DE"/>
+              </w:rPr>
+              <w:t>{{ person</w:t>
+            </w:r>
+            <w:proofErr w:type="gramEnd"/>
+            <w:r>
+              <w:rPr>
+                <w:rFonts w:ascii="Arial" w:hAnsi="Arial" w:cs="Arial"/>
+                <w:lang w:eastAsia="de-DE"/>
+              </w:rPr>
+              <w:t>1 }}</w:t>
             </w:r>
           </w:p>
           <w:p>
             <w:pPr>
               <w:spacing w:before="40" w:line="259" w:lineRule="auto"/>
             </w:pPr>
-            <w:r>
-              <w:rPr>
-                <w:rFonts w:ascii="Arial" w:hAnsi="Arial" w:cs="Arial"/>
-                <w:lang w:eastAsia="de-DE"/>
-              </w:rPr>
-              <w:t>{{ person2 }}</w:t>
+            <w:proofErr w:type="gramStart"/>
+            <w:r>
+              <w:rPr>
+                <w:rFonts w:ascii="Arial" w:hAnsi="Arial" w:cs="Arial"/>
+                <w:lang w:eastAsia="de-DE"/>
+              </w:rPr>
+              <w:t>{{ person</w:t>
+            </w:r>
+            <w:proofErr w:type="gramEnd"/>
+            <w:r>
+              <w:rPr>
+                <w:rFonts w:ascii="Arial" w:hAnsi="Arial" w:cs="Arial"/>
+                <w:lang w:eastAsia="de-DE"/>
+              </w:rPr>
+              <w:t>2 }}</w:t>
             </w:r>
           </w:p>
           <w:p>
@@ -413,12 +449,21 @@
                 <w:lang w:eastAsia="de-DE"/>
               </w:rPr>
             </w:pPr>
-            <w:r>
-              <w:rPr>
-                <w:rFonts w:ascii="Arial" w:hAnsi="Arial" w:cs="Arial"/>
-                <w:lang w:eastAsia="de-DE"/>
-              </w:rPr>
-              <w:t>{{ person3 }}</w:t>
+            <w:proofErr w:type="gramStart"/>
+            <w:r>
+              <w:rPr>
+                <w:rFonts w:ascii="Arial" w:hAnsi="Arial" w:cs="Arial"/>
+                <w:lang w:eastAsia="de-DE"/>
+              </w:rPr>
+              <w:t>{{ person</w:t>
+            </w:r>
+            <w:proofErr w:type="gramEnd"/>
+            <w:r>
+              <w:rPr>
+                <w:rFonts w:ascii="Arial" w:hAnsi="Arial" w:cs="Arial"/>
+                <w:lang w:eastAsia="de-DE"/>
+              </w:rPr>
+              <w:t>3 }}</w:t>
             </w:r>
           </w:p>
           <w:p>
@@ -429,12 +474,21 @@
                 <w:lang w:eastAsia="de-DE"/>
               </w:rPr>
             </w:pPr>
-            <w:r>
-              <w:rPr>
-                <w:rFonts w:ascii="Arial" w:hAnsi="Arial" w:cs="Arial"/>
-                <w:lang w:eastAsia="de-DE"/>
-              </w:rPr>
-              <w:t>{{ person4 }}</w:t>
+            <w:proofErr w:type="gramStart"/>
+            <w:r>
+              <w:rPr>
+                <w:rFonts w:ascii="Arial" w:hAnsi="Arial" w:cs="Arial"/>
+                <w:lang w:eastAsia="de-DE"/>
+              </w:rPr>
+              <w:t>{{ person</w:t>
+            </w:r>
+            <w:proofErr w:type="gramEnd"/>
+            <w:r>
+              <w:rPr>
+                <w:rFonts w:ascii="Arial" w:hAnsi="Arial" w:cs="Arial"/>
+                <w:lang w:eastAsia="de-DE"/>
+              </w:rPr>
+              <w:t>4 }}</w:t>
             </w:r>
           </w:p>
           <w:p>
@@ -445,12 +499,21 @@
                 <w:lang w:eastAsia="de-DE"/>
               </w:rPr>
             </w:pPr>
-            <w:r>
-              <w:rPr>
-                <w:rFonts w:ascii="Arial" w:hAnsi="Arial" w:cs="Arial"/>
-                <w:lang w:eastAsia="de-DE"/>
-              </w:rPr>
-              <w:t>{{ person5 }</w:t>
+            <w:proofErr w:type="gramStart"/>
+            <w:r>
+              <w:rPr>
+                <w:rFonts w:ascii="Arial" w:hAnsi="Arial" w:cs="Arial"/>
+                <w:lang w:eastAsia="de-DE"/>
+              </w:rPr>
+              <w:t>{{ person</w:t>
+            </w:r>
+            <w:proofErr w:type="gramEnd"/>
+            <w:r>
+              <w:rPr>
+                <w:rFonts w:ascii="Arial" w:hAnsi="Arial" w:cs="Arial"/>
+                <w:lang w:eastAsia="de-DE"/>
+              </w:rPr>
+              <w:t>5 }</w:t>
             </w:r>
             <w:r>
               <w:rPr>
@@ -477,6 +540,7 @@
             <w:pPr>
               <w:spacing w:before="40" w:line="259" w:lineRule="auto"/>
             </w:pPr>
+            <w:proofErr w:type="gramStart"/>
             <w:r>
               <w:rPr>
                 <w:rFonts w:ascii="Arial" w:hAnsi="Arial" w:cs="Arial"/>
@@ -493,6 +557,7 @@
               <w:t>status</w:t>
             </w:r>
             <w:proofErr w:type="spellEnd"/>
+            <w:proofErr w:type="gramEnd"/>
             <w:r>
               <w:rPr>
                 <w:rFonts w:ascii="Arial" w:hAnsi="Arial" w:cs="Arial"/>
@@ -522,6 +587,7 @@
                 <w:lang w:eastAsia="de-DE"/>
               </w:rPr>
             </w:pPr>
+            <w:proofErr w:type="gramStart"/>
             <w:r>
               <w:rPr>
                 <w:rFonts w:ascii="Arial" w:hAnsi="Arial" w:cs="Arial"/>
@@ -535,7 +601,15 @@
                 <w:rFonts w:ascii="Arial" w:hAnsi="Arial" w:cs="Arial"/>
                 <w:lang w:eastAsia="de-DE"/>
               </w:rPr>
-              <w:t>anmerkung_zum_status</w:t>
+              <w:t>anmerkung</w:t>
+            </w:r>
+            <w:proofErr w:type="gramEnd"/>
+            <w:r>
+              <w:rPr>
+                <w:rFonts w:ascii="Arial" w:hAnsi="Arial" w:cs="Arial"/>
+                <w:lang w:eastAsia="de-DE"/>
+              </w:rPr>
+              <w:t>_zum_status</w:t>
             </w:r>
             <w:proofErr w:type="spellEnd"/>
             <w:r>
@@ -789,12 +863,21 @@
                 <w:lang w:eastAsia="de-DE"/>
               </w:rPr>
             </w:pPr>
-            <w:r>
-              <w:rPr>
-                <w:rFonts w:ascii="Arial" w:hAnsi="Arial" w:cs="Arial"/>
-                <w:lang w:eastAsia="de-DE"/>
-              </w:rPr>
-              <w:t>{{ anlagen_bezeichnung0 }}</w:t>
+            <w:proofErr w:type="gramStart"/>
+            <w:r>
+              <w:rPr>
+                <w:rFonts w:ascii="Arial" w:hAnsi="Arial" w:cs="Arial"/>
+                <w:lang w:eastAsia="de-DE"/>
+              </w:rPr>
+              <w:t>{{ anlagen</w:t>
+            </w:r>
+            <w:proofErr w:type="gramEnd"/>
+            <w:r>
+              <w:rPr>
+                <w:rFonts w:ascii="Arial" w:hAnsi="Arial" w:cs="Arial"/>
+                <w:lang w:eastAsia="de-DE"/>
+              </w:rPr>
+              <w:t>_bezeichnung0 }}</w:t>
             </w:r>
           </w:p>
         </w:tc>
@@ -820,12 +903,21 @@
                 <w:lang w:eastAsia="de-DE"/>
               </w:rPr>
             </w:pPr>
-            <w:r>
-              <w:rPr>
-                <w:rFonts w:ascii="Arial" w:hAnsi="Arial" w:cs="Arial"/>
-                <w:lang w:eastAsia="de-DE"/>
-              </w:rPr>
-              <w:t>{{ anlagen_anmerkung0 }}</w:t>
+            <w:proofErr w:type="gramStart"/>
+            <w:r>
+              <w:rPr>
+                <w:rFonts w:ascii="Arial" w:hAnsi="Arial" w:cs="Arial"/>
+                <w:lang w:eastAsia="de-DE"/>
+              </w:rPr>
+              <w:t>{{ anlagen</w:t>
+            </w:r>
+            <w:proofErr w:type="gramEnd"/>
+            <w:r>
+              <w:rPr>
+                <w:rFonts w:ascii="Arial" w:hAnsi="Arial" w:cs="Arial"/>
+                <w:lang w:eastAsia="de-DE"/>
+              </w:rPr>
+              <w:t>_anmerkung0 }}</w:t>
             </w:r>
           </w:p>
         </w:tc>
@@ -888,12 +980,21 @@
                 <w:lang w:eastAsia="de-DE"/>
               </w:rPr>
             </w:pPr>
-            <w:r>
-              <w:rPr>
-                <w:rFonts w:ascii="Arial" w:hAnsi="Arial" w:cs="Arial"/>
-                <w:lang w:eastAsia="de-DE"/>
-              </w:rPr>
-              <w:t>{{ anlagen_bezeichnung1 }}</w:t>
+            <w:proofErr w:type="gramStart"/>
+            <w:r>
+              <w:rPr>
+                <w:rFonts w:ascii="Arial" w:hAnsi="Arial" w:cs="Arial"/>
+                <w:lang w:eastAsia="de-DE"/>
+              </w:rPr>
+              <w:t>{{ anlagen</w:t>
+            </w:r>
+            <w:proofErr w:type="gramEnd"/>
+            <w:r>
+              <w:rPr>
+                <w:rFonts w:ascii="Arial" w:hAnsi="Arial" w:cs="Arial"/>
+                <w:lang w:eastAsia="de-DE"/>
+              </w:rPr>
+              <w:t>_bezeichnung1 }}</w:t>
             </w:r>
           </w:p>
         </w:tc>
@@ -919,12 +1020,21 @@
                 <w:lang w:eastAsia="de-DE"/>
               </w:rPr>
             </w:pPr>
-            <w:r>
-              <w:rPr>
-                <w:rFonts w:ascii="Arial" w:hAnsi="Arial" w:cs="Arial"/>
-                <w:lang w:eastAsia="de-DE"/>
-              </w:rPr>
-              <w:t>{{ anlagen_anmerkung1 }}</w:t>
+            <w:proofErr w:type="gramStart"/>
+            <w:r>
+              <w:rPr>
+                <w:rFonts w:ascii="Arial" w:hAnsi="Arial" w:cs="Arial"/>
+                <w:lang w:eastAsia="de-DE"/>
+              </w:rPr>
+              <w:t>{{ anlagen</w:t>
+            </w:r>
+            <w:proofErr w:type="gramEnd"/>
+            <w:r>
+              <w:rPr>
+                <w:rFonts w:ascii="Arial" w:hAnsi="Arial" w:cs="Arial"/>
+                <w:lang w:eastAsia="de-DE"/>
+              </w:rPr>
+              <w:t>_anmerkung1 }}</w:t>
             </w:r>
           </w:p>
         </w:tc>
@@ -987,12 +1097,21 @@
                 <w:lang w:eastAsia="de-DE"/>
               </w:rPr>
             </w:pPr>
-            <w:r>
-              <w:rPr>
-                <w:rFonts w:ascii="Arial" w:hAnsi="Arial" w:cs="Arial"/>
-                <w:lang w:eastAsia="de-DE"/>
-              </w:rPr>
-              <w:t>{{ anlagen_bezeichnung2 }}</w:t>
+            <w:proofErr w:type="gramStart"/>
+            <w:r>
+              <w:rPr>
+                <w:rFonts w:ascii="Arial" w:hAnsi="Arial" w:cs="Arial"/>
+                <w:lang w:eastAsia="de-DE"/>
+              </w:rPr>
+              <w:t>{{ anlagen</w:t>
+            </w:r>
+            <w:proofErr w:type="gramEnd"/>
+            <w:r>
+              <w:rPr>
+                <w:rFonts w:ascii="Arial" w:hAnsi="Arial" w:cs="Arial"/>
+                <w:lang w:eastAsia="de-DE"/>
+              </w:rPr>
+              <w:t>_bezeichnung2 }}</w:t>
             </w:r>
           </w:p>
         </w:tc>
@@ -1017,12 +1136,21 @@
                 <w:lang w:eastAsia="de-DE"/>
               </w:rPr>
             </w:pPr>
-            <w:r>
-              <w:rPr>
-                <w:rFonts w:ascii="Arial" w:hAnsi="Arial" w:cs="Arial"/>
-                <w:lang w:eastAsia="de-DE"/>
-              </w:rPr>
-              <w:t>{{ anlagen_anmerkung2 }}</w:t>
+            <w:proofErr w:type="gramStart"/>
+            <w:r>
+              <w:rPr>
+                <w:rFonts w:ascii="Arial" w:hAnsi="Arial" w:cs="Arial"/>
+                <w:lang w:eastAsia="de-DE"/>
+              </w:rPr>
+              <w:t>{{ anlagen</w:t>
+            </w:r>
+            <w:proofErr w:type="gramEnd"/>
+            <w:r>
+              <w:rPr>
+                <w:rFonts w:ascii="Arial" w:hAnsi="Arial" w:cs="Arial"/>
+                <w:lang w:eastAsia="de-DE"/>
+              </w:rPr>
+              <w:t>_anmerkung2 }}</w:t>
             </w:r>
           </w:p>
         </w:tc>
@@ -1085,12 +1213,21 @@
                 <w:lang w:eastAsia="de-DE"/>
               </w:rPr>
             </w:pPr>
-            <w:r>
-              <w:rPr>
-                <w:rFonts w:ascii="Arial" w:hAnsi="Arial" w:cs="Arial"/>
-                <w:lang w:eastAsia="de-DE"/>
-              </w:rPr>
-              <w:t>{{ anlagen_bezeichnung3 }}</w:t>
+            <w:proofErr w:type="gramStart"/>
+            <w:r>
+              <w:rPr>
+                <w:rFonts w:ascii="Arial" w:hAnsi="Arial" w:cs="Arial"/>
+                <w:lang w:eastAsia="de-DE"/>
+              </w:rPr>
+              <w:t>{{ anlagen</w:t>
+            </w:r>
+            <w:proofErr w:type="gramEnd"/>
+            <w:r>
+              <w:rPr>
+                <w:rFonts w:ascii="Arial" w:hAnsi="Arial" w:cs="Arial"/>
+                <w:lang w:eastAsia="de-DE"/>
+              </w:rPr>
+              <w:t>_bezeichnung3 }}</w:t>
             </w:r>
           </w:p>
         </w:tc>
@@ -1115,12 +1252,21 @@
                 <w:lang w:eastAsia="de-DE"/>
               </w:rPr>
             </w:pPr>
-            <w:r>
-              <w:rPr>
-                <w:rFonts w:ascii="Arial" w:hAnsi="Arial" w:cs="Arial"/>
-                <w:lang w:eastAsia="de-DE"/>
-              </w:rPr>
-              <w:t>{{ anlagen_anmerkung3 }}</w:t>
+            <w:proofErr w:type="gramStart"/>
+            <w:r>
+              <w:rPr>
+                <w:rFonts w:ascii="Arial" w:hAnsi="Arial" w:cs="Arial"/>
+                <w:lang w:eastAsia="de-DE"/>
+              </w:rPr>
+              <w:t>{{ anlagen</w:t>
+            </w:r>
+            <w:proofErr w:type="gramEnd"/>
+            <w:r>
+              <w:rPr>
+                <w:rFonts w:ascii="Arial" w:hAnsi="Arial" w:cs="Arial"/>
+                <w:lang w:eastAsia="de-DE"/>
+              </w:rPr>
+              <w:t>_anmerkung3 }}</w:t>
             </w:r>
           </w:p>
         </w:tc>
@@ -1183,12 +1329,21 @@
                 <w:lang w:eastAsia="de-DE"/>
               </w:rPr>
             </w:pPr>
-            <w:r>
-              <w:rPr>
-                <w:rFonts w:ascii="Arial" w:hAnsi="Arial" w:cs="Arial"/>
-                <w:lang w:eastAsia="de-DE"/>
-              </w:rPr>
-              <w:t>{{ anlagen_bezeichnung4 }}</w:t>
+            <w:proofErr w:type="gramStart"/>
+            <w:r>
+              <w:rPr>
+                <w:rFonts w:ascii="Arial" w:hAnsi="Arial" w:cs="Arial"/>
+                <w:lang w:eastAsia="de-DE"/>
+              </w:rPr>
+              <w:t>{{ anlagen</w:t>
+            </w:r>
+            <w:proofErr w:type="gramEnd"/>
+            <w:r>
+              <w:rPr>
+                <w:rFonts w:ascii="Arial" w:hAnsi="Arial" w:cs="Arial"/>
+                <w:lang w:eastAsia="de-DE"/>
+              </w:rPr>
+              <w:t>_bezeichnung4 }}</w:t>
             </w:r>
           </w:p>
         </w:tc>
@@ -1214,12 +1369,21 @@
                 <w:lang w:eastAsia="de-DE"/>
               </w:rPr>
             </w:pPr>
-            <w:r>
-              <w:rPr>
-                <w:rFonts w:ascii="Arial" w:hAnsi="Arial" w:cs="Arial"/>
-                <w:lang w:eastAsia="de-DE"/>
-              </w:rPr>
-              <w:t>{{ anlagen_anmerkung4 }}</w:t>
+            <w:proofErr w:type="gramStart"/>
+            <w:r>
+              <w:rPr>
+                <w:rFonts w:ascii="Arial" w:hAnsi="Arial" w:cs="Arial"/>
+                <w:lang w:eastAsia="de-DE"/>
+              </w:rPr>
+              <w:t>{{ anlagen</w:t>
+            </w:r>
+            <w:proofErr w:type="gramEnd"/>
+            <w:r>
+              <w:rPr>
+                <w:rFonts w:ascii="Arial" w:hAnsi="Arial" w:cs="Arial"/>
+                <w:lang w:eastAsia="de-DE"/>
+              </w:rPr>
+              <w:t>_anmerkung4 }}</w:t>
             </w:r>
           </w:p>
         </w:tc>
@@ -1365,11 +1529,19 @@
                 <w:rFonts w:ascii="Arial" w:hAnsi="Arial" w:cs="Arial"/>
               </w:rPr>
             </w:pPr>
-            <w:r>
-              <w:rPr>
-                <w:rFonts w:ascii="Arial" w:hAnsi="Arial" w:cs="Arial"/>
-              </w:rPr>
-              <w:t>{{ aenderungen_wann0 }}</w:t>
+            <w:proofErr w:type="gramStart"/>
+            <w:r>
+              <w:rPr>
+                <w:rFonts w:ascii="Arial" w:hAnsi="Arial" w:cs="Arial"/>
+              </w:rPr>
+              <w:t>{{ aenderungen</w:t>
+            </w:r>
+            <w:proofErr w:type="gramEnd"/>
+            <w:r>
+              <w:rPr>
+                <w:rFonts w:ascii="Arial" w:hAnsi="Arial" w:cs="Arial"/>
+              </w:rPr>
+              <w:t>_wann0 }}</w:t>
             </w:r>
           </w:p>
         </w:tc>
@@ -1386,23 +1558,19 @@
                 <w:rFonts w:ascii="Arial" w:hAnsi="Arial" w:cs="Arial"/>
               </w:rPr>
             </w:pPr>
-            <w:r>
-              <w:rPr>
-                <w:rFonts w:ascii="Arial" w:hAnsi="Arial" w:cs="Arial"/>
-              </w:rPr>
-              <w:t>{{ aenderungen_</w:t>
-            </w:r>
-            <w:r>
-              <w:rPr>
-                <w:rFonts w:ascii="Arial" w:hAnsi="Arial" w:cs="Arial"/>
-              </w:rPr>
-              <w:t>wer0</w:t>
-            </w:r>
-            <w:r>
-              <w:rPr>
-                <w:rFonts w:ascii="Arial" w:hAnsi="Arial" w:cs="Arial"/>
-              </w:rPr>
-              <w:t xml:space="preserve"> }}</w:t>
+            <w:proofErr w:type="gramStart"/>
+            <w:r>
+              <w:rPr>
+                <w:rFonts w:ascii="Arial" w:hAnsi="Arial" w:cs="Arial"/>
+              </w:rPr>
+              <w:t>{{ aenderungen</w:t>
+            </w:r>
+            <w:proofErr w:type="gramEnd"/>
+            <w:r>
+              <w:rPr>
+                <w:rFonts w:ascii="Arial" w:hAnsi="Arial" w:cs="Arial"/>
+              </w:rPr>
+              <w:t>_wer0 }}</w:t>
             </w:r>
           </w:p>
         </w:tc>
@@ -1419,23 +1587,19 @@
                 <w:rFonts w:ascii="Arial" w:hAnsi="Arial" w:cs="Arial"/>
               </w:rPr>
             </w:pPr>
-            <w:r>
-              <w:rPr>
-                <w:rFonts w:ascii="Arial" w:hAnsi="Arial" w:cs="Arial"/>
-              </w:rPr>
-              <w:t>{{ aenderungen_</w:t>
-            </w:r>
-            <w:r>
-              <w:rPr>
-                <w:rFonts w:ascii="Arial" w:hAnsi="Arial" w:cs="Arial"/>
-              </w:rPr>
-              <w:t>was0</w:t>
-            </w:r>
-            <w:r>
-              <w:rPr>
-                <w:rFonts w:ascii="Arial" w:hAnsi="Arial" w:cs="Arial"/>
-              </w:rPr>
-              <w:t xml:space="preserve"> }}</w:t>
+            <w:proofErr w:type="gramStart"/>
+            <w:r>
+              <w:rPr>
+                <w:rFonts w:ascii="Arial" w:hAnsi="Arial" w:cs="Arial"/>
+              </w:rPr>
+              <w:t>{{ aenderungen</w:t>
+            </w:r>
+            <w:proofErr w:type="gramEnd"/>
+            <w:r>
+              <w:rPr>
+                <w:rFonts w:ascii="Arial" w:hAnsi="Arial" w:cs="Arial"/>
+              </w:rPr>
+              <w:t>_was0 }}</w:t>
             </w:r>
           </w:p>
         </w:tc>
@@ -1457,23 +1621,19 @@
                 <w:rFonts w:ascii="Arial" w:hAnsi="Arial" w:cs="Arial"/>
               </w:rPr>
             </w:pPr>
-            <w:r>
-              <w:rPr>
-                <w:rFonts w:ascii="Arial" w:hAnsi="Arial" w:cs="Arial"/>
-              </w:rPr>
-              <w:t>{{ aenderungen_wann</w:t>
-            </w:r>
-            <w:r>
-              <w:rPr>
-                <w:rFonts w:ascii="Arial" w:hAnsi="Arial" w:cs="Arial"/>
-              </w:rPr>
-              <w:t>1</w:t>
-            </w:r>
-            <w:r>
-              <w:rPr>
-                <w:rFonts w:ascii="Arial" w:hAnsi="Arial" w:cs="Arial"/>
-              </w:rPr>
-              <w:t xml:space="preserve"> }}</w:t>
+            <w:proofErr w:type="gramStart"/>
+            <w:r>
+              <w:rPr>
+                <w:rFonts w:ascii="Arial" w:hAnsi="Arial" w:cs="Arial"/>
+              </w:rPr>
+              <w:t>{{ aenderungen</w:t>
+            </w:r>
+            <w:proofErr w:type="gramEnd"/>
+            <w:r>
+              <w:rPr>
+                <w:rFonts w:ascii="Arial" w:hAnsi="Arial" w:cs="Arial"/>
+              </w:rPr>
+              <w:t>_wann1 }}</w:t>
             </w:r>
           </w:p>
         </w:tc>
@@ -1489,23 +1649,19 @@
                 <w:rFonts w:ascii="Arial" w:hAnsi="Arial" w:cs="Arial"/>
               </w:rPr>
             </w:pPr>
-            <w:r>
-              <w:rPr>
-                <w:rFonts w:ascii="Arial" w:hAnsi="Arial" w:cs="Arial"/>
-              </w:rPr>
-              <w:t>{{ aenderungen_wer</w:t>
-            </w:r>
-            <w:r>
-              <w:rPr>
-                <w:rFonts w:ascii="Arial" w:hAnsi="Arial" w:cs="Arial"/>
-              </w:rPr>
-              <w:t>1</w:t>
-            </w:r>
-            <w:r>
-              <w:rPr>
-                <w:rFonts w:ascii="Arial" w:hAnsi="Arial" w:cs="Arial"/>
-              </w:rPr>
-              <w:t xml:space="preserve"> }}</w:t>
+            <w:proofErr w:type="gramStart"/>
+            <w:r>
+              <w:rPr>
+                <w:rFonts w:ascii="Arial" w:hAnsi="Arial" w:cs="Arial"/>
+              </w:rPr>
+              <w:t>{{ aenderungen</w:t>
+            </w:r>
+            <w:proofErr w:type="gramEnd"/>
+            <w:r>
+              <w:rPr>
+                <w:rFonts w:ascii="Arial" w:hAnsi="Arial" w:cs="Arial"/>
+              </w:rPr>
+              <w:t>_wer1 }}</w:t>
             </w:r>
           </w:p>
         </w:tc>
@@ -1521,23 +1677,19 @@
                 <w:rFonts w:ascii="Arial" w:hAnsi="Arial" w:cs="Arial"/>
               </w:rPr>
             </w:pPr>
-            <w:r>
-              <w:rPr>
-                <w:rFonts w:ascii="Arial" w:hAnsi="Arial" w:cs="Arial"/>
-              </w:rPr>
-              <w:t>{{ aenderungen_was</w:t>
-            </w:r>
-            <w:r>
-              <w:rPr>
-                <w:rFonts w:ascii="Arial" w:hAnsi="Arial" w:cs="Arial"/>
-              </w:rPr>
-              <w:t>1</w:t>
-            </w:r>
-            <w:r>
-              <w:rPr>
-                <w:rFonts w:ascii="Arial" w:hAnsi="Arial" w:cs="Arial"/>
-              </w:rPr>
-              <w:t xml:space="preserve"> }}</w:t>
+            <w:proofErr w:type="gramStart"/>
+            <w:r>
+              <w:rPr>
+                <w:rFonts w:ascii="Arial" w:hAnsi="Arial" w:cs="Arial"/>
+              </w:rPr>
+              <w:t>{{ aenderungen</w:t>
+            </w:r>
+            <w:proofErr w:type="gramEnd"/>
+            <w:r>
+              <w:rPr>
+                <w:rFonts w:ascii="Arial" w:hAnsi="Arial" w:cs="Arial"/>
+              </w:rPr>
+              <w:t>_was1 }}</w:t>
             </w:r>
           </w:p>
         </w:tc>
@@ -1559,23 +1711,19 @@
                 <w:rFonts w:ascii="Arial" w:hAnsi="Arial" w:cs="Arial"/>
               </w:rPr>
             </w:pPr>
-            <w:r>
-              <w:rPr>
-                <w:rFonts w:ascii="Arial" w:hAnsi="Arial" w:cs="Arial"/>
-              </w:rPr>
-              <w:t>{{ aenderungen_wann</w:t>
-            </w:r>
-            <w:r>
-              <w:rPr>
-                <w:rFonts w:ascii="Arial" w:hAnsi="Arial" w:cs="Arial"/>
-              </w:rPr>
-              <w:t>2</w:t>
-            </w:r>
-            <w:r>
-              <w:rPr>
-                <w:rFonts w:ascii="Arial" w:hAnsi="Arial" w:cs="Arial"/>
-              </w:rPr>
-              <w:t xml:space="preserve"> }}</w:t>
+            <w:proofErr w:type="gramStart"/>
+            <w:r>
+              <w:rPr>
+                <w:rFonts w:ascii="Arial" w:hAnsi="Arial" w:cs="Arial"/>
+              </w:rPr>
+              <w:t>{{ aenderungen</w:t>
+            </w:r>
+            <w:proofErr w:type="gramEnd"/>
+            <w:r>
+              <w:rPr>
+                <w:rFonts w:ascii="Arial" w:hAnsi="Arial" w:cs="Arial"/>
+              </w:rPr>
+              <w:t>_wann2 }}</w:t>
             </w:r>
           </w:p>
         </w:tc>
@@ -1591,23 +1739,19 @@
                 <w:rFonts w:ascii="Arial" w:hAnsi="Arial" w:cs="Arial"/>
               </w:rPr>
             </w:pPr>
-            <w:r>
-              <w:rPr>
-                <w:rFonts w:ascii="Arial" w:hAnsi="Arial" w:cs="Arial"/>
-              </w:rPr>
-              <w:t>{{ aenderungen_wer</w:t>
-            </w:r>
-            <w:r>
-              <w:rPr>
-                <w:rFonts w:ascii="Arial" w:hAnsi="Arial" w:cs="Arial"/>
-              </w:rPr>
-              <w:t>2</w:t>
-            </w:r>
-            <w:r>
-              <w:rPr>
-                <w:rFonts w:ascii="Arial" w:hAnsi="Arial" w:cs="Arial"/>
-              </w:rPr>
-              <w:t xml:space="preserve"> }}</w:t>
+            <w:proofErr w:type="gramStart"/>
+            <w:r>
+              <w:rPr>
+                <w:rFonts w:ascii="Arial" w:hAnsi="Arial" w:cs="Arial"/>
+              </w:rPr>
+              <w:t>{{ aenderungen</w:t>
+            </w:r>
+            <w:proofErr w:type="gramEnd"/>
+            <w:r>
+              <w:rPr>
+                <w:rFonts w:ascii="Arial" w:hAnsi="Arial" w:cs="Arial"/>
+              </w:rPr>
+              <w:t>_wer2 }}</w:t>
             </w:r>
           </w:p>
         </w:tc>
@@ -1623,23 +1767,19 @@
                 <w:rFonts w:ascii="Arial" w:hAnsi="Arial" w:cs="Arial"/>
               </w:rPr>
             </w:pPr>
-            <w:r>
-              <w:rPr>
-                <w:rFonts w:ascii="Arial" w:hAnsi="Arial" w:cs="Arial"/>
-              </w:rPr>
-              <w:t>{{ aenderungen_was</w:t>
-            </w:r>
-            <w:r>
-              <w:rPr>
-                <w:rFonts w:ascii="Arial" w:hAnsi="Arial" w:cs="Arial"/>
-              </w:rPr>
-              <w:t>2</w:t>
-            </w:r>
-            <w:r>
-              <w:rPr>
-                <w:rFonts w:ascii="Arial" w:hAnsi="Arial" w:cs="Arial"/>
-              </w:rPr>
-              <w:t xml:space="preserve"> }}</w:t>
+            <w:proofErr w:type="gramStart"/>
+            <w:r>
+              <w:rPr>
+                <w:rFonts w:ascii="Arial" w:hAnsi="Arial" w:cs="Arial"/>
+              </w:rPr>
+              <w:t>{{ aenderungen</w:t>
+            </w:r>
+            <w:proofErr w:type="gramEnd"/>
+            <w:r>
+              <w:rPr>
+                <w:rFonts w:ascii="Arial" w:hAnsi="Arial" w:cs="Arial"/>
+              </w:rPr>
+              <w:t>_was2 }}</w:t>
             </w:r>
           </w:p>
         </w:tc>
@@ -1661,23 +1801,19 @@
                 <w:rFonts w:ascii="Arial" w:hAnsi="Arial" w:cs="Arial"/>
               </w:rPr>
             </w:pPr>
-            <w:r>
-              <w:rPr>
-                <w:rFonts w:ascii="Arial" w:hAnsi="Arial" w:cs="Arial"/>
-              </w:rPr>
-              <w:t>{{ aenderungen_wann</w:t>
-            </w:r>
-            <w:r>
-              <w:rPr>
-                <w:rFonts w:ascii="Arial" w:hAnsi="Arial" w:cs="Arial"/>
-              </w:rPr>
-              <w:t>3</w:t>
-            </w:r>
-            <w:r>
-              <w:rPr>
-                <w:rFonts w:ascii="Arial" w:hAnsi="Arial" w:cs="Arial"/>
-              </w:rPr>
-              <w:t xml:space="preserve"> }}</w:t>
+            <w:proofErr w:type="gramStart"/>
+            <w:r>
+              <w:rPr>
+                <w:rFonts w:ascii="Arial" w:hAnsi="Arial" w:cs="Arial"/>
+              </w:rPr>
+              <w:t>{{ aenderungen</w:t>
+            </w:r>
+            <w:proofErr w:type="gramEnd"/>
+            <w:r>
+              <w:rPr>
+                <w:rFonts w:ascii="Arial" w:hAnsi="Arial" w:cs="Arial"/>
+              </w:rPr>
+              <w:t>_wann3 }}</w:t>
             </w:r>
           </w:p>
         </w:tc>
@@ -1693,23 +1829,19 @@
                 <w:rFonts w:ascii="Arial" w:hAnsi="Arial" w:cs="Arial"/>
               </w:rPr>
             </w:pPr>
-            <w:r>
-              <w:rPr>
-                <w:rFonts w:ascii="Arial" w:hAnsi="Arial" w:cs="Arial"/>
-              </w:rPr>
-              <w:t>{{ aenderungen_wer</w:t>
-            </w:r>
-            <w:r>
-              <w:rPr>
-                <w:rFonts w:ascii="Arial" w:hAnsi="Arial" w:cs="Arial"/>
-              </w:rPr>
-              <w:t>3</w:t>
-            </w:r>
-            <w:r>
-              <w:rPr>
-                <w:rFonts w:ascii="Arial" w:hAnsi="Arial" w:cs="Arial"/>
-              </w:rPr>
-              <w:t xml:space="preserve"> }}</w:t>
+            <w:proofErr w:type="gramStart"/>
+            <w:r>
+              <w:rPr>
+                <w:rFonts w:ascii="Arial" w:hAnsi="Arial" w:cs="Arial"/>
+              </w:rPr>
+              <w:t>{{ aenderungen</w:t>
+            </w:r>
+            <w:proofErr w:type="gramEnd"/>
+            <w:r>
+              <w:rPr>
+                <w:rFonts w:ascii="Arial" w:hAnsi="Arial" w:cs="Arial"/>
+              </w:rPr>
+              <w:t>_wer3 }}</w:t>
             </w:r>
           </w:p>
         </w:tc>
@@ -1725,23 +1857,19 @@
                 <w:rFonts w:ascii="Arial" w:hAnsi="Arial" w:cs="Arial"/>
               </w:rPr>
             </w:pPr>
-            <w:r>
-              <w:rPr>
-                <w:rFonts w:ascii="Arial" w:hAnsi="Arial" w:cs="Arial"/>
-              </w:rPr>
-              <w:t>{{ aenderungen_was</w:t>
-            </w:r>
-            <w:r>
-              <w:rPr>
-                <w:rFonts w:ascii="Arial" w:hAnsi="Arial" w:cs="Arial"/>
-              </w:rPr>
-              <w:t>3</w:t>
-            </w:r>
-            <w:r>
-              <w:rPr>
-                <w:rFonts w:ascii="Arial" w:hAnsi="Arial" w:cs="Arial"/>
-              </w:rPr>
-              <w:t xml:space="preserve"> }}</w:t>
+            <w:proofErr w:type="gramStart"/>
+            <w:r>
+              <w:rPr>
+                <w:rFonts w:ascii="Arial" w:hAnsi="Arial" w:cs="Arial"/>
+              </w:rPr>
+              <w:t>{{ aenderungen</w:t>
+            </w:r>
+            <w:proofErr w:type="gramEnd"/>
+            <w:r>
+              <w:rPr>
+                <w:rFonts w:ascii="Arial" w:hAnsi="Arial" w:cs="Arial"/>
+              </w:rPr>
+              <w:t>_was3 }}</w:t>
             </w:r>
           </w:p>
         </w:tc>
@@ -1763,23 +1891,19 @@
                 <w:rFonts w:ascii="Arial" w:hAnsi="Arial" w:cs="Arial"/>
               </w:rPr>
             </w:pPr>
-            <w:r>
-              <w:rPr>
-                <w:rFonts w:ascii="Arial" w:hAnsi="Arial" w:cs="Arial"/>
-              </w:rPr>
-              <w:t>{{ aenderungen_wann</w:t>
-            </w:r>
-            <w:r>
-              <w:rPr>
-                <w:rFonts w:ascii="Arial" w:hAnsi="Arial" w:cs="Arial"/>
-              </w:rPr>
-              <w:t>4</w:t>
-            </w:r>
-            <w:r>
-              <w:rPr>
-                <w:rFonts w:ascii="Arial" w:hAnsi="Arial" w:cs="Arial"/>
-              </w:rPr>
-              <w:t xml:space="preserve"> }}</w:t>
+            <w:proofErr w:type="gramStart"/>
+            <w:r>
+              <w:rPr>
+                <w:rFonts w:ascii="Arial" w:hAnsi="Arial" w:cs="Arial"/>
+              </w:rPr>
+              <w:t>{{ aenderungen</w:t>
+            </w:r>
+            <w:proofErr w:type="gramEnd"/>
+            <w:r>
+              <w:rPr>
+                <w:rFonts w:ascii="Arial" w:hAnsi="Arial" w:cs="Arial"/>
+              </w:rPr>
+              <w:t>_wann4 }}</w:t>
             </w:r>
           </w:p>
         </w:tc>
@@ -1795,23 +1919,19 @@
                 <w:rFonts w:ascii="Arial" w:hAnsi="Arial" w:cs="Arial"/>
               </w:rPr>
             </w:pPr>
-            <w:r>
-              <w:rPr>
-                <w:rFonts w:ascii="Arial" w:hAnsi="Arial" w:cs="Arial"/>
-              </w:rPr>
-              <w:t>{{ aenderungen_wer</w:t>
-            </w:r>
-            <w:r>
-              <w:rPr>
-                <w:rFonts w:ascii="Arial" w:hAnsi="Arial" w:cs="Arial"/>
-              </w:rPr>
-              <w:t>4</w:t>
-            </w:r>
-            <w:r>
-              <w:rPr>
-                <w:rFonts w:ascii="Arial" w:hAnsi="Arial" w:cs="Arial"/>
-              </w:rPr>
-              <w:t xml:space="preserve"> }}</w:t>
+            <w:proofErr w:type="gramStart"/>
+            <w:r>
+              <w:rPr>
+                <w:rFonts w:ascii="Arial" w:hAnsi="Arial" w:cs="Arial"/>
+              </w:rPr>
+              <w:t>{{ aenderungen</w:t>
+            </w:r>
+            <w:proofErr w:type="gramEnd"/>
+            <w:r>
+              <w:rPr>
+                <w:rFonts w:ascii="Arial" w:hAnsi="Arial" w:cs="Arial"/>
+              </w:rPr>
+              <w:t>_wer4 }}</w:t>
             </w:r>
           </w:p>
         </w:tc>
@@ -1827,23 +1947,19 @@
                 <w:rFonts w:ascii="Arial" w:hAnsi="Arial" w:cs="Arial"/>
               </w:rPr>
             </w:pPr>
-            <w:r>
-              <w:rPr>
-                <w:rFonts w:ascii="Arial" w:hAnsi="Arial" w:cs="Arial"/>
-              </w:rPr>
-              <w:t>{{ aenderungen_was</w:t>
-            </w:r>
-            <w:r>
-              <w:rPr>
-                <w:rFonts w:ascii="Arial" w:hAnsi="Arial" w:cs="Arial"/>
-              </w:rPr>
-              <w:t>4</w:t>
-            </w:r>
-            <w:r>
-              <w:rPr>
-                <w:rFonts w:ascii="Arial" w:hAnsi="Arial" w:cs="Arial"/>
-              </w:rPr>
-              <w:t xml:space="preserve"> }}</w:t>
+            <w:proofErr w:type="gramStart"/>
+            <w:r>
+              <w:rPr>
+                <w:rFonts w:ascii="Arial" w:hAnsi="Arial" w:cs="Arial"/>
+              </w:rPr>
+              <w:t>{{ aenderungen</w:t>
+            </w:r>
+            <w:proofErr w:type="gramEnd"/>
+            <w:r>
+              <w:rPr>
+                <w:rFonts w:ascii="Arial" w:hAnsi="Arial" w:cs="Arial"/>
+              </w:rPr>
+              <w:t>_was4 }}</w:t>
             </w:r>
           </w:p>
         </w:tc>
@@ -1865,23 +1981,19 @@
                 <w:rFonts w:ascii="Arial" w:hAnsi="Arial" w:cs="Arial"/>
               </w:rPr>
             </w:pPr>
-            <w:r>
-              <w:rPr>
-                <w:rFonts w:ascii="Arial" w:hAnsi="Arial" w:cs="Arial"/>
-              </w:rPr>
-              <w:t>{{ aenderungen_wann</w:t>
-            </w:r>
-            <w:r>
-              <w:rPr>
-                <w:rFonts w:ascii="Arial" w:hAnsi="Arial" w:cs="Arial"/>
-              </w:rPr>
-              <w:t>5</w:t>
-            </w:r>
-            <w:r>
-              <w:rPr>
-                <w:rFonts w:ascii="Arial" w:hAnsi="Arial" w:cs="Arial"/>
-              </w:rPr>
-              <w:t xml:space="preserve"> }}</w:t>
+            <w:proofErr w:type="gramStart"/>
+            <w:r>
+              <w:rPr>
+                <w:rFonts w:ascii="Arial" w:hAnsi="Arial" w:cs="Arial"/>
+              </w:rPr>
+              <w:t>{{ aenderungen</w:t>
+            </w:r>
+            <w:proofErr w:type="gramEnd"/>
+            <w:r>
+              <w:rPr>
+                <w:rFonts w:ascii="Arial" w:hAnsi="Arial" w:cs="Arial"/>
+              </w:rPr>
+              <w:t>_wann5 }}</w:t>
             </w:r>
           </w:p>
         </w:tc>
@@ -1897,23 +2009,19 @@
                 <w:rFonts w:ascii="Arial" w:hAnsi="Arial" w:cs="Arial"/>
               </w:rPr>
             </w:pPr>
-            <w:r>
-              <w:rPr>
-                <w:rFonts w:ascii="Arial" w:hAnsi="Arial" w:cs="Arial"/>
-              </w:rPr>
-              <w:t>{{ aenderungen_wer</w:t>
-            </w:r>
-            <w:r>
-              <w:rPr>
-                <w:rFonts w:ascii="Arial" w:hAnsi="Arial" w:cs="Arial"/>
-              </w:rPr>
-              <w:t>5</w:t>
-            </w:r>
-            <w:r>
-              <w:rPr>
-                <w:rFonts w:ascii="Arial" w:hAnsi="Arial" w:cs="Arial"/>
-              </w:rPr>
-              <w:t xml:space="preserve"> }}</w:t>
+            <w:proofErr w:type="gramStart"/>
+            <w:r>
+              <w:rPr>
+                <w:rFonts w:ascii="Arial" w:hAnsi="Arial" w:cs="Arial"/>
+              </w:rPr>
+              <w:t>{{ aenderungen</w:t>
+            </w:r>
+            <w:proofErr w:type="gramEnd"/>
+            <w:r>
+              <w:rPr>
+                <w:rFonts w:ascii="Arial" w:hAnsi="Arial" w:cs="Arial"/>
+              </w:rPr>
+              <w:t>_wer5 }}</w:t>
             </w:r>
           </w:p>
         </w:tc>
@@ -1929,23 +2037,19 @@
                 <w:rFonts w:ascii="Arial" w:hAnsi="Arial" w:cs="Arial"/>
               </w:rPr>
             </w:pPr>
-            <w:r>
-              <w:rPr>
-                <w:rFonts w:ascii="Arial" w:hAnsi="Arial" w:cs="Arial"/>
-              </w:rPr>
-              <w:t>{{ aenderungen_was</w:t>
-            </w:r>
-            <w:r>
-              <w:rPr>
-                <w:rFonts w:ascii="Arial" w:hAnsi="Arial" w:cs="Arial"/>
-              </w:rPr>
-              <w:t>5</w:t>
-            </w:r>
-            <w:r>
-              <w:rPr>
-                <w:rFonts w:ascii="Arial" w:hAnsi="Arial" w:cs="Arial"/>
-              </w:rPr>
-              <w:t xml:space="preserve"> }}</w:t>
+            <w:proofErr w:type="gramStart"/>
+            <w:r>
+              <w:rPr>
+                <w:rFonts w:ascii="Arial" w:hAnsi="Arial" w:cs="Arial"/>
+              </w:rPr>
+              <w:t>{{ aenderungen</w:t>
+            </w:r>
+            <w:proofErr w:type="gramEnd"/>
+            <w:r>
+              <w:rPr>
+                <w:rFonts w:ascii="Arial" w:hAnsi="Arial" w:cs="Arial"/>
+              </w:rPr>
+              <w:t>_was5 }}</w:t>
             </w:r>
           </w:p>
         </w:tc>
@@ -1967,23 +2071,19 @@
                 <w:rFonts w:ascii="Arial" w:hAnsi="Arial" w:cs="Arial"/>
               </w:rPr>
             </w:pPr>
-            <w:r>
-              <w:rPr>
-                <w:rFonts w:ascii="Arial" w:hAnsi="Arial" w:cs="Arial"/>
-              </w:rPr>
-              <w:t>{{ aenderungen_wann</w:t>
-            </w:r>
-            <w:r>
-              <w:rPr>
-                <w:rFonts w:ascii="Arial" w:hAnsi="Arial" w:cs="Arial"/>
-              </w:rPr>
-              <w:t>6</w:t>
-            </w:r>
-            <w:r>
-              <w:rPr>
-                <w:rFonts w:ascii="Arial" w:hAnsi="Arial" w:cs="Arial"/>
-              </w:rPr>
-              <w:t xml:space="preserve"> }}</w:t>
+            <w:proofErr w:type="gramStart"/>
+            <w:r>
+              <w:rPr>
+                <w:rFonts w:ascii="Arial" w:hAnsi="Arial" w:cs="Arial"/>
+              </w:rPr>
+              <w:t>{{ aenderungen</w:t>
+            </w:r>
+            <w:proofErr w:type="gramEnd"/>
+            <w:r>
+              <w:rPr>
+                <w:rFonts w:ascii="Arial" w:hAnsi="Arial" w:cs="Arial"/>
+              </w:rPr>
+              <w:t>_wann6 }}</w:t>
             </w:r>
           </w:p>
         </w:tc>
@@ -1999,23 +2099,19 @@
                 <w:rFonts w:ascii="Arial" w:hAnsi="Arial" w:cs="Arial"/>
               </w:rPr>
             </w:pPr>
-            <w:r>
-              <w:rPr>
-                <w:rFonts w:ascii="Arial" w:hAnsi="Arial" w:cs="Arial"/>
-              </w:rPr>
-              <w:t>{{ aenderungen_wer</w:t>
-            </w:r>
-            <w:r>
-              <w:rPr>
-                <w:rFonts w:ascii="Arial" w:hAnsi="Arial" w:cs="Arial"/>
-              </w:rPr>
-              <w:t>6</w:t>
-            </w:r>
-            <w:r>
-              <w:rPr>
-                <w:rFonts w:ascii="Arial" w:hAnsi="Arial" w:cs="Arial"/>
-              </w:rPr>
-              <w:t xml:space="preserve"> }}</w:t>
+            <w:proofErr w:type="gramStart"/>
+            <w:r>
+              <w:rPr>
+                <w:rFonts w:ascii="Arial" w:hAnsi="Arial" w:cs="Arial"/>
+              </w:rPr>
+              <w:t>{{ aenderungen</w:t>
+            </w:r>
+            <w:proofErr w:type="gramEnd"/>
+            <w:r>
+              <w:rPr>
+                <w:rFonts w:ascii="Arial" w:hAnsi="Arial" w:cs="Arial"/>
+              </w:rPr>
+              <w:t>_wer6 }}</w:t>
             </w:r>
           </w:p>
         </w:tc>
@@ -2031,23 +2127,19 @@
                 <w:rFonts w:ascii="Arial" w:hAnsi="Arial" w:cs="Arial"/>
               </w:rPr>
             </w:pPr>
-            <w:r>
-              <w:rPr>
-                <w:rFonts w:ascii="Arial" w:hAnsi="Arial" w:cs="Arial"/>
-              </w:rPr>
-              <w:t>{{ aenderungen_was</w:t>
-            </w:r>
-            <w:r>
-              <w:rPr>
-                <w:rFonts w:ascii="Arial" w:hAnsi="Arial" w:cs="Arial"/>
-              </w:rPr>
-              <w:t>6</w:t>
-            </w:r>
-            <w:r>
-              <w:rPr>
-                <w:rFonts w:ascii="Arial" w:hAnsi="Arial" w:cs="Arial"/>
-              </w:rPr>
-              <w:t xml:space="preserve"> }}</w:t>
+            <w:proofErr w:type="gramStart"/>
+            <w:r>
+              <w:rPr>
+                <w:rFonts w:ascii="Arial" w:hAnsi="Arial" w:cs="Arial"/>
+              </w:rPr>
+              <w:t>{{ aenderungen</w:t>
+            </w:r>
+            <w:proofErr w:type="gramEnd"/>
+            <w:r>
+              <w:rPr>
+                <w:rFonts w:ascii="Arial" w:hAnsi="Arial" w:cs="Arial"/>
+              </w:rPr>
+              <w:t>_was6 }}</w:t>
             </w:r>
           </w:p>
         </w:tc>
@@ -2069,23 +2161,19 @@
                 <w:rFonts w:ascii="Arial" w:hAnsi="Arial" w:cs="Arial"/>
               </w:rPr>
             </w:pPr>
-            <w:r>
-              <w:rPr>
-                <w:rFonts w:ascii="Arial" w:hAnsi="Arial" w:cs="Arial"/>
-              </w:rPr>
-              <w:t>{{ aenderungen_wann</w:t>
-            </w:r>
-            <w:r>
-              <w:rPr>
-                <w:rFonts w:ascii="Arial" w:hAnsi="Arial" w:cs="Arial"/>
-              </w:rPr>
-              <w:t>7</w:t>
-            </w:r>
-            <w:r>
-              <w:rPr>
-                <w:rFonts w:ascii="Arial" w:hAnsi="Arial" w:cs="Arial"/>
-              </w:rPr>
-              <w:t xml:space="preserve"> }}</w:t>
+            <w:proofErr w:type="gramStart"/>
+            <w:r>
+              <w:rPr>
+                <w:rFonts w:ascii="Arial" w:hAnsi="Arial" w:cs="Arial"/>
+              </w:rPr>
+              <w:t>{{ aenderungen</w:t>
+            </w:r>
+            <w:proofErr w:type="gramEnd"/>
+            <w:r>
+              <w:rPr>
+                <w:rFonts w:ascii="Arial" w:hAnsi="Arial" w:cs="Arial"/>
+              </w:rPr>
+              <w:t>_wann7 }}</w:t>
             </w:r>
           </w:p>
         </w:tc>
@@ -2101,23 +2189,19 @@
                 <w:rFonts w:ascii="Arial" w:hAnsi="Arial" w:cs="Arial"/>
               </w:rPr>
             </w:pPr>
-            <w:r>
-              <w:rPr>
-                <w:rFonts w:ascii="Arial" w:hAnsi="Arial" w:cs="Arial"/>
-              </w:rPr>
-              <w:t>{{ aenderungen_wer</w:t>
-            </w:r>
-            <w:r>
-              <w:rPr>
-                <w:rFonts w:ascii="Arial" w:hAnsi="Arial" w:cs="Arial"/>
-              </w:rPr>
-              <w:t>7</w:t>
-            </w:r>
-            <w:r>
-              <w:rPr>
-                <w:rFonts w:ascii="Arial" w:hAnsi="Arial" w:cs="Arial"/>
-              </w:rPr>
-              <w:t xml:space="preserve"> }}</w:t>
+            <w:proofErr w:type="gramStart"/>
+            <w:r>
+              <w:rPr>
+                <w:rFonts w:ascii="Arial" w:hAnsi="Arial" w:cs="Arial"/>
+              </w:rPr>
+              <w:t>{{ aenderungen</w:t>
+            </w:r>
+            <w:proofErr w:type="gramEnd"/>
+            <w:r>
+              <w:rPr>
+                <w:rFonts w:ascii="Arial" w:hAnsi="Arial" w:cs="Arial"/>
+              </w:rPr>
+              <w:t>_wer7 }}</w:t>
             </w:r>
           </w:p>
         </w:tc>
@@ -2133,23 +2217,19 @@
                 <w:rFonts w:ascii="Arial" w:hAnsi="Arial" w:cs="Arial"/>
               </w:rPr>
             </w:pPr>
-            <w:r>
-              <w:rPr>
-                <w:rFonts w:ascii="Arial" w:hAnsi="Arial" w:cs="Arial"/>
-              </w:rPr>
-              <w:t>{{ aenderungen_was</w:t>
-            </w:r>
-            <w:r>
-              <w:rPr>
-                <w:rFonts w:ascii="Arial" w:hAnsi="Arial" w:cs="Arial"/>
-              </w:rPr>
-              <w:t>7</w:t>
-            </w:r>
-            <w:r>
-              <w:rPr>
-                <w:rFonts w:ascii="Arial" w:hAnsi="Arial" w:cs="Arial"/>
-              </w:rPr>
-              <w:t xml:space="preserve"> }}</w:t>
+            <w:proofErr w:type="gramStart"/>
+            <w:r>
+              <w:rPr>
+                <w:rFonts w:ascii="Arial" w:hAnsi="Arial" w:cs="Arial"/>
+              </w:rPr>
+              <w:t>{{ aenderungen</w:t>
+            </w:r>
+            <w:proofErr w:type="gramEnd"/>
+            <w:r>
+              <w:rPr>
+                <w:rFonts w:ascii="Arial" w:hAnsi="Arial" w:cs="Arial"/>
+              </w:rPr>
+              <w:t>_was7 }}</w:t>
             </w:r>
           </w:p>
         </w:tc>
@@ -2184,6 +2264,7 @@
           <w:rFonts w:ascii="Arial" w:hAnsi="Arial" w:cs="Arial"/>
         </w:rPr>
       </w:pPr>
+      <w:proofErr w:type="gramStart"/>
       <w:r>
         <w:rPr>
           <w:rFonts w:ascii="Arial" w:hAnsi="Arial" w:cs="Arial"/>
@@ -2198,6 +2279,7 @@
         <w:t>datumsangabe</w:t>
       </w:r>
       <w:proofErr w:type="spellEnd"/>
+      <w:proofErr w:type="gramEnd"/>
       <w:r>
         <w:rPr>
           <w:rFonts w:ascii="Arial" w:hAnsi="Arial" w:cs="Arial"/>
@@ -2436,6 +2518,7 @@
                 <w:lang w:eastAsia="de-DE"/>
               </w:rPr>
             </w:pPr>
+            <w:proofErr w:type="gramStart"/>
             <w:r>
               <w:rPr>
                 <w:rFonts w:ascii="Arial" w:hAnsi="Arial" w:cs="Arial"/>
@@ -2452,6 +2535,7 @@
               <w:t>aktenzeichen</w:t>
             </w:r>
             <w:proofErr w:type="spellEnd"/>
+            <w:proofErr w:type="gramEnd"/>
             <w:r>
               <w:rPr>
                 <w:rFonts w:ascii="Arial" w:hAnsi="Arial" w:cs="Arial"/>
@@ -2695,12 +2779,21 @@
                 <w:lang w:eastAsia="de-DE"/>
               </w:rPr>
             </w:pPr>
-            <w:r>
-              <w:rPr>
-                <w:rFonts w:ascii="Arial" w:hAnsi="Arial" w:cs="Arial"/>
-                <w:lang w:eastAsia="de-DE"/>
-              </w:rPr>
-              <w:t>{{ verantwortlicher }}</w:t>
+            <w:proofErr w:type="gramStart"/>
+            <w:r>
+              <w:rPr>
+                <w:rFonts w:ascii="Arial" w:hAnsi="Arial" w:cs="Arial"/>
+                <w:lang w:eastAsia="de-DE"/>
+              </w:rPr>
+              <w:t>{{ verantwortlicher</w:t>
+            </w:r>
+            <w:proofErr w:type="gramEnd"/>
+            <w:r>
+              <w:rPr>
+                <w:rFonts w:ascii="Arial" w:hAnsi="Arial" w:cs="Arial"/>
+                <w:lang w:eastAsia="de-DE"/>
+              </w:rPr>
+              <w:t xml:space="preserve"> }}</w:t>
             </w:r>
           </w:p>
         </w:tc>
@@ -2817,6 +2910,7 @@
                 <w:lang w:eastAsia="de-DE"/>
               </w:rPr>
             </w:pPr>
+            <w:proofErr w:type="gramStart"/>
             <w:r>
               <w:rPr>
                 <w:rFonts w:ascii="Arial" w:hAnsi="Arial" w:cs="Arial"/>
@@ -2830,7 +2924,15 @@
                 <w:rFonts w:ascii="Arial" w:hAnsi="Arial" w:cs="Arial"/>
                 <w:lang w:eastAsia="de-DE"/>
               </w:rPr>
-              <w:t>angaben_zu_verantwortlichen</w:t>
+              <w:t>angaben</w:t>
+            </w:r>
+            <w:proofErr w:type="gramEnd"/>
+            <w:r>
+              <w:rPr>
+                <w:rFonts w:ascii="Arial" w:hAnsi="Arial" w:cs="Arial"/>
+                <w:lang w:eastAsia="de-DE"/>
+              </w:rPr>
+              <w:t>_zu_verantwortlichen</w:t>
             </w:r>
             <w:proofErr w:type="spellEnd"/>
             <w:r>
@@ -2944,6 +3046,7 @@
                 <w:lang w:eastAsia="de-DE"/>
               </w:rPr>
             </w:pPr>
+            <w:proofErr w:type="gramStart"/>
             <w:r>
               <w:rPr>
                 <w:rFonts w:ascii="Arial" w:hAnsi="Arial" w:cs="Arial"/>
@@ -2960,6 +3063,7 @@
               <w:t>datenschutzbeauftragter</w:t>
             </w:r>
             <w:proofErr w:type="spellEnd"/>
+            <w:proofErr w:type="gramEnd"/>
             <w:r>
               <w:rPr>
                 <w:rFonts w:ascii="Arial" w:hAnsi="Arial" w:cs="Arial"/>
@@ -3083,12 +3187,21 @@
                 <w:lang w:eastAsia="de-DE"/>
               </w:rPr>
             </w:pPr>
-            <w:r>
-              <w:rPr>
-                <w:rFonts w:ascii="Arial" w:hAnsi="Arial" w:cs="Arial"/>
-                <w:lang w:eastAsia="de-DE"/>
-              </w:rPr>
-              <w:t>{{ zwecke }}</w:t>
+            <w:proofErr w:type="gramStart"/>
+            <w:r>
+              <w:rPr>
+                <w:rFonts w:ascii="Arial" w:hAnsi="Arial" w:cs="Arial"/>
+                <w:lang w:eastAsia="de-DE"/>
+              </w:rPr>
+              <w:t>{{ zwecke</w:t>
+            </w:r>
+            <w:proofErr w:type="gramEnd"/>
+            <w:r>
+              <w:rPr>
+                <w:rFonts w:ascii="Arial" w:hAnsi="Arial" w:cs="Arial"/>
+                <w:lang w:eastAsia="de-DE"/>
+              </w:rPr>
+              <w:t xml:space="preserve"> }}</w:t>
             </w:r>
           </w:p>
         </w:tc>
@@ -3175,6 +3288,7 @@
                 <w:lang w:eastAsia="de-DE"/>
               </w:rPr>
             </w:pPr>
+            <w:proofErr w:type="gramStart"/>
             <w:r>
               <w:rPr>
                 <w:rFonts w:ascii="Arial" w:hAnsi="Arial" w:cs="Arial"/>
@@ -3188,7 +3302,15 @@
                 <w:rFonts w:ascii="Arial" w:hAnsi="Arial" w:cs="Arial"/>
                 <w:lang w:eastAsia="de-DE"/>
               </w:rPr>
-              <w:t>rechtsgrundlagen_befugnis</w:t>
+              <w:t>rechtsgrundlagen</w:t>
+            </w:r>
+            <w:proofErr w:type="gramEnd"/>
+            <w:r>
+              <w:rPr>
+                <w:rFonts w:ascii="Arial" w:hAnsi="Arial" w:cs="Arial"/>
+                <w:lang w:eastAsia="de-DE"/>
+              </w:rPr>
+              <w:t>_befugnis</w:t>
             </w:r>
             <w:proofErr w:type="spellEnd"/>
             <w:r>
@@ -3370,6 +3492,7 @@
                 <w:lang w:eastAsia="de-DE"/>
               </w:rPr>
             </w:pPr>
+            <w:proofErr w:type="gramStart"/>
             <w:r>
               <w:rPr>
                 <w:rFonts w:ascii="Arial" w:hAnsi="Arial" w:cs="Arial"/>
@@ -3382,7 +3505,15 @@
                 <w:rFonts w:ascii="Arial" w:hAnsi="Arial" w:cs="Arial"/>
                 <w:lang w:eastAsia="de-DE"/>
               </w:rPr>
-              <w:t>kategorien_daten</w:t>
+              <w:t>kategorien</w:t>
+            </w:r>
+            <w:proofErr w:type="gramEnd"/>
+            <w:r>
+              <w:rPr>
+                <w:rFonts w:ascii="Arial" w:hAnsi="Arial" w:cs="Arial"/>
+                <w:lang w:eastAsia="de-DE"/>
+              </w:rPr>
+              <w:t>_daten</w:t>
             </w:r>
             <w:r>
               <w:rPr>
@@ -3458,6 +3589,7 @@
                 <w:lang w:eastAsia="de-DE"/>
               </w:rPr>
             </w:pPr>
+            <w:proofErr w:type="gramStart"/>
             <w:r>
               <w:rPr>
                 <w:rFonts w:ascii="Arial" w:hAnsi="Arial" w:cs="Arial"/>
@@ -3470,7 +3602,15 @@
                 <w:rFonts w:ascii="Arial" w:hAnsi="Arial" w:cs="Arial"/>
                 <w:lang w:eastAsia="de-DE"/>
               </w:rPr>
-              <w:t>kategorien_daten</w:t>
+              <w:t>kategorien</w:t>
+            </w:r>
+            <w:proofErr w:type="gramEnd"/>
+            <w:r>
+              <w:rPr>
+                <w:rFonts w:ascii="Arial" w:hAnsi="Arial" w:cs="Arial"/>
+                <w:lang w:eastAsia="de-DE"/>
+              </w:rPr>
+              <w:t>_daten</w:t>
             </w:r>
             <w:r>
               <w:rPr>
@@ -3548,6 +3688,7 @@
                 <w:lang w:eastAsia="de-DE"/>
               </w:rPr>
             </w:pPr>
+            <w:proofErr w:type="gramStart"/>
             <w:r>
               <w:rPr>
                 <w:rFonts w:ascii="Arial" w:hAnsi="Arial" w:cs="Arial"/>
@@ -3560,7 +3701,15 @@
                 <w:rFonts w:ascii="Arial" w:hAnsi="Arial" w:cs="Arial"/>
                 <w:lang w:eastAsia="de-DE"/>
               </w:rPr>
-              <w:t>kategorien_daten</w:t>
+              <w:t>kategorien</w:t>
+            </w:r>
+            <w:proofErr w:type="gramEnd"/>
+            <w:r>
+              <w:rPr>
+                <w:rFonts w:ascii="Arial" w:hAnsi="Arial" w:cs="Arial"/>
+                <w:lang w:eastAsia="de-DE"/>
+              </w:rPr>
+              <w:t>_daten</w:t>
             </w:r>
             <w:r>
               <w:rPr>
@@ -3638,6 +3787,7 @@
                 <w:lang w:eastAsia="de-DE"/>
               </w:rPr>
             </w:pPr>
+            <w:proofErr w:type="gramStart"/>
             <w:r>
               <w:rPr>
                 <w:rFonts w:ascii="Arial" w:hAnsi="Arial" w:cs="Arial"/>
@@ -3650,7 +3800,15 @@
                 <w:rFonts w:ascii="Arial" w:hAnsi="Arial" w:cs="Arial"/>
                 <w:lang w:eastAsia="de-DE"/>
               </w:rPr>
-              <w:t>kategorien_daten</w:t>
+              <w:t>kategorien</w:t>
+            </w:r>
+            <w:proofErr w:type="gramEnd"/>
+            <w:r>
+              <w:rPr>
+                <w:rFonts w:ascii="Arial" w:hAnsi="Arial" w:cs="Arial"/>
+                <w:lang w:eastAsia="de-DE"/>
+              </w:rPr>
+              <w:t>_daten</w:t>
             </w:r>
             <w:r>
               <w:rPr>
@@ -3728,6 +3886,7 @@
                 <w:lang w:eastAsia="de-DE"/>
               </w:rPr>
             </w:pPr>
+            <w:proofErr w:type="gramStart"/>
             <w:r>
               <w:rPr>
                 <w:rFonts w:ascii="Arial" w:hAnsi="Arial" w:cs="Arial"/>
@@ -3740,7 +3899,15 @@
                 <w:rFonts w:ascii="Arial" w:hAnsi="Arial" w:cs="Arial"/>
                 <w:lang w:eastAsia="de-DE"/>
               </w:rPr>
-              <w:t>kategorien_daten</w:t>
+              <w:t>kategorien</w:t>
+            </w:r>
+            <w:proofErr w:type="gramEnd"/>
+            <w:r>
+              <w:rPr>
+                <w:rFonts w:ascii="Arial" w:hAnsi="Arial" w:cs="Arial"/>
+                <w:lang w:eastAsia="de-DE"/>
+              </w:rPr>
+              <w:t>_daten</w:t>
             </w:r>
             <w:r>
               <w:rPr>
@@ -3896,6 +4063,7 @@
                 <w:lang w:eastAsia="de-DE"/>
               </w:rPr>
             </w:pPr>
+            <w:proofErr w:type="gramStart"/>
             <w:r>
               <w:rPr>
                 <w:rFonts w:ascii="Arial" w:hAnsi="Arial" w:cs="Arial"/>
@@ -3908,7 +4076,15 @@
                 <w:rFonts w:ascii="Arial" w:hAnsi="Arial" w:cs="Arial"/>
                 <w:lang w:eastAsia="de-DE"/>
               </w:rPr>
-              <w:t>kategorien_</w:t>
+              <w:t>kategorien</w:t>
+            </w:r>
+            <w:proofErr w:type="gramEnd"/>
+            <w:r>
+              <w:rPr>
+                <w:rFonts w:ascii="Arial" w:hAnsi="Arial" w:cs="Arial"/>
+                <w:lang w:eastAsia="de-DE"/>
+              </w:rPr>
+              <w:t>_</w:t>
             </w:r>
             <w:r>
               <w:rPr>
@@ -3958,6 +4134,7 @@
                 <w:lang w:eastAsia="de-DE"/>
               </w:rPr>
             </w:pPr>
+            <w:proofErr w:type="gramStart"/>
             <w:r>
               <w:rPr>
                 <w:rFonts w:ascii="Arial" w:hAnsi="Arial" w:cs="Arial"/>
@@ -3970,7 +4147,15 @@
                 <w:rFonts w:ascii="Arial" w:hAnsi="Arial" w:cs="Arial"/>
                 <w:lang w:eastAsia="de-DE"/>
               </w:rPr>
-              <w:t>kategorien_</w:t>
+              <w:t>kategorien</w:t>
+            </w:r>
+            <w:proofErr w:type="gramEnd"/>
+            <w:r>
+              <w:rPr>
+                <w:rFonts w:ascii="Arial" w:hAnsi="Arial" w:cs="Arial"/>
+                <w:lang w:eastAsia="de-DE"/>
+              </w:rPr>
+              <w:t>_</w:t>
             </w:r>
             <w:r>
               <w:rPr>
@@ -4020,6 +4205,7 @@
                 <w:lang w:eastAsia="de-DE"/>
               </w:rPr>
             </w:pPr>
+            <w:proofErr w:type="gramStart"/>
             <w:r>
               <w:rPr>
                 <w:rFonts w:ascii="Arial" w:hAnsi="Arial" w:cs="Arial"/>
@@ -4032,7 +4218,15 @@
                 <w:rFonts w:ascii="Arial" w:hAnsi="Arial" w:cs="Arial"/>
                 <w:lang w:eastAsia="de-DE"/>
               </w:rPr>
-              <w:t>kategorien_</w:t>
+              <w:t>kategorien</w:t>
+            </w:r>
+            <w:proofErr w:type="gramEnd"/>
+            <w:r>
+              <w:rPr>
+                <w:rFonts w:ascii="Arial" w:hAnsi="Arial" w:cs="Arial"/>
+                <w:lang w:eastAsia="de-DE"/>
+              </w:rPr>
+              <w:t>_</w:t>
             </w:r>
             <w:r>
               <w:rPr>
@@ -4082,6 +4276,7 @@
                 <w:lang w:eastAsia="de-DE"/>
               </w:rPr>
             </w:pPr>
+            <w:proofErr w:type="gramStart"/>
             <w:r>
               <w:rPr>
                 <w:rFonts w:ascii="Arial" w:hAnsi="Arial" w:cs="Arial"/>
@@ -4094,7 +4289,15 @@
                 <w:rFonts w:ascii="Arial" w:hAnsi="Arial" w:cs="Arial"/>
                 <w:lang w:eastAsia="de-DE"/>
               </w:rPr>
-              <w:t>kategorien_</w:t>
+              <w:t>kategorien</w:t>
+            </w:r>
+            <w:proofErr w:type="gramEnd"/>
+            <w:r>
+              <w:rPr>
+                <w:rFonts w:ascii="Arial" w:hAnsi="Arial" w:cs="Arial"/>
+                <w:lang w:eastAsia="de-DE"/>
+              </w:rPr>
+              <w:t>_</w:t>
             </w:r>
             <w:r>
               <w:rPr>
@@ -4144,6 +4347,7 @@
                 <w:lang w:eastAsia="de-DE"/>
               </w:rPr>
             </w:pPr>
+            <w:proofErr w:type="gramStart"/>
             <w:r>
               <w:rPr>
                 <w:rFonts w:ascii="Arial" w:hAnsi="Arial" w:cs="Arial"/>
@@ -4156,7 +4360,15 @@
                 <w:rFonts w:ascii="Arial" w:hAnsi="Arial" w:cs="Arial"/>
                 <w:lang w:eastAsia="de-DE"/>
               </w:rPr>
-              <w:t>kategorien_</w:t>
+              <w:t>kategorien</w:t>
+            </w:r>
+            <w:proofErr w:type="gramEnd"/>
+            <w:r>
+              <w:rPr>
+                <w:rFonts w:ascii="Arial" w:hAnsi="Arial" w:cs="Arial"/>
+                <w:lang w:eastAsia="de-DE"/>
+              </w:rPr>
+              <w:t>_</w:t>
             </w:r>
             <w:r>
               <w:rPr>
@@ -4330,12 +4542,21 @@
                 <w:lang w:eastAsia="de-DE"/>
               </w:rPr>
             </w:pPr>
-            <w:r>
-              <w:rPr>
-                <w:rFonts w:ascii="Arial" w:hAnsi="Arial" w:cs="Arial"/>
-                <w:lang w:eastAsia="de-DE"/>
-              </w:rPr>
-              <w:t>{{ kategorien_empfaenger_emp0 }}</w:t>
+            <w:proofErr w:type="gramStart"/>
+            <w:r>
+              <w:rPr>
+                <w:rFonts w:ascii="Arial" w:hAnsi="Arial" w:cs="Arial"/>
+                <w:lang w:eastAsia="de-DE"/>
+              </w:rPr>
+              <w:t>{{ kategorien</w:t>
+            </w:r>
+            <w:proofErr w:type="gramEnd"/>
+            <w:r>
+              <w:rPr>
+                <w:rFonts w:ascii="Arial" w:hAnsi="Arial" w:cs="Arial"/>
+                <w:lang w:eastAsia="de-DE"/>
+              </w:rPr>
+              <w:t>_empfaenger_emp0 }}</w:t>
             </w:r>
           </w:p>
         </w:tc>
@@ -4352,12 +4573,21 @@
                 <w:lang w:eastAsia="de-DE"/>
               </w:rPr>
             </w:pPr>
-            <w:r>
-              <w:rPr>
-                <w:rFonts w:ascii="Arial" w:hAnsi="Arial" w:cs="Arial"/>
-                <w:lang w:eastAsia="de-DE"/>
-              </w:rPr>
-              <w:t>{{ kategorien_empfaenger_offen0 }}</w:t>
+            <w:proofErr w:type="gramStart"/>
+            <w:r>
+              <w:rPr>
+                <w:rFonts w:ascii="Arial" w:hAnsi="Arial" w:cs="Arial"/>
+                <w:lang w:eastAsia="de-DE"/>
+              </w:rPr>
+              <w:t>{{ kategorien</w:t>
+            </w:r>
+            <w:proofErr w:type="gramEnd"/>
+            <w:r>
+              <w:rPr>
+                <w:rFonts w:ascii="Arial" w:hAnsi="Arial" w:cs="Arial"/>
+                <w:lang w:eastAsia="de-DE"/>
+              </w:rPr>
+              <w:t>_empfaenger_offen0 }}</w:t>
             </w:r>
           </w:p>
         </w:tc>
@@ -4400,12 +4630,21 @@
                 <w:lang w:eastAsia="de-DE"/>
               </w:rPr>
             </w:pPr>
-            <w:r>
-              <w:rPr>
-                <w:rFonts w:ascii="Arial" w:hAnsi="Arial" w:cs="Arial"/>
-                <w:lang w:eastAsia="de-DE"/>
-              </w:rPr>
-              <w:t>{{ kategorien_empfaenger_emp1 }}</w:t>
+            <w:proofErr w:type="gramStart"/>
+            <w:r>
+              <w:rPr>
+                <w:rFonts w:ascii="Arial" w:hAnsi="Arial" w:cs="Arial"/>
+                <w:lang w:eastAsia="de-DE"/>
+              </w:rPr>
+              <w:t>{{ kategorien</w:t>
+            </w:r>
+            <w:proofErr w:type="gramEnd"/>
+            <w:r>
+              <w:rPr>
+                <w:rFonts w:ascii="Arial" w:hAnsi="Arial" w:cs="Arial"/>
+                <w:lang w:eastAsia="de-DE"/>
+              </w:rPr>
+              <w:t>_empfaenger_emp1 }}</w:t>
             </w:r>
           </w:p>
         </w:tc>
@@ -4422,12 +4661,21 @@
                 <w:lang w:eastAsia="de-DE"/>
               </w:rPr>
             </w:pPr>
-            <w:r>
-              <w:rPr>
-                <w:rFonts w:ascii="Arial" w:hAnsi="Arial" w:cs="Arial"/>
-                <w:lang w:eastAsia="de-DE"/>
-              </w:rPr>
-              <w:t>{{ kategorien_empfaenger_offen1 }}</w:t>
+            <w:proofErr w:type="gramStart"/>
+            <w:r>
+              <w:rPr>
+                <w:rFonts w:ascii="Arial" w:hAnsi="Arial" w:cs="Arial"/>
+                <w:lang w:eastAsia="de-DE"/>
+              </w:rPr>
+              <w:t>{{ kategorien</w:t>
+            </w:r>
+            <w:proofErr w:type="gramEnd"/>
+            <w:r>
+              <w:rPr>
+                <w:rFonts w:ascii="Arial" w:hAnsi="Arial" w:cs="Arial"/>
+                <w:lang w:eastAsia="de-DE"/>
+              </w:rPr>
+              <w:t>_empfaenger_offen1 }}</w:t>
             </w:r>
           </w:p>
         </w:tc>
@@ -4470,12 +4718,21 @@
                 <w:lang w:eastAsia="de-DE"/>
               </w:rPr>
             </w:pPr>
-            <w:r>
-              <w:rPr>
-                <w:rFonts w:ascii="Arial" w:hAnsi="Arial" w:cs="Arial"/>
-                <w:lang w:eastAsia="de-DE"/>
-              </w:rPr>
-              <w:t>{{ kategorien_empfaenger_emp2 }}</w:t>
+            <w:proofErr w:type="gramStart"/>
+            <w:r>
+              <w:rPr>
+                <w:rFonts w:ascii="Arial" w:hAnsi="Arial" w:cs="Arial"/>
+                <w:lang w:eastAsia="de-DE"/>
+              </w:rPr>
+              <w:t>{{ kategorien</w:t>
+            </w:r>
+            <w:proofErr w:type="gramEnd"/>
+            <w:r>
+              <w:rPr>
+                <w:rFonts w:ascii="Arial" w:hAnsi="Arial" w:cs="Arial"/>
+                <w:lang w:eastAsia="de-DE"/>
+              </w:rPr>
+              <w:t>_empfaenger_emp2 }}</w:t>
             </w:r>
           </w:p>
         </w:tc>
@@ -4492,12 +4749,21 @@
                 <w:lang w:eastAsia="de-DE"/>
               </w:rPr>
             </w:pPr>
-            <w:r>
-              <w:rPr>
-                <w:rFonts w:ascii="Arial" w:hAnsi="Arial" w:cs="Arial"/>
-                <w:lang w:eastAsia="de-DE"/>
-              </w:rPr>
-              <w:t>{{ kategorien_empfaenger_offen2 }}</w:t>
+            <w:proofErr w:type="gramStart"/>
+            <w:r>
+              <w:rPr>
+                <w:rFonts w:ascii="Arial" w:hAnsi="Arial" w:cs="Arial"/>
+                <w:lang w:eastAsia="de-DE"/>
+              </w:rPr>
+              <w:t>{{ kategorien</w:t>
+            </w:r>
+            <w:proofErr w:type="gramEnd"/>
+            <w:r>
+              <w:rPr>
+                <w:rFonts w:ascii="Arial" w:hAnsi="Arial" w:cs="Arial"/>
+                <w:lang w:eastAsia="de-DE"/>
+              </w:rPr>
+              <w:t>_empfaenger_offen2 }}</w:t>
             </w:r>
           </w:p>
         </w:tc>
@@ -4541,12 +4807,21 @@
                 <w:lang w:eastAsia="de-DE"/>
               </w:rPr>
             </w:pPr>
-            <w:r>
-              <w:rPr>
-                <w:rFonts w:ascii="Arial" w:hAnsi="Arial" w:cs="Arial"/>
-                <w:lang w:eastAsia="de-DE"/>
-              </w:rPr>
-              <w:t>{{ kategorien_empfaenger_emp3 }}</w:t>
+            <w:proofErr w:type="gramStart"/>
+            <w:r>
+              <w:rPr>
+                <w:rFonts w:ascii="Arial" w:hAnsi="Arial" w:cs="Arial"/>
+                <w:lang w:eastAsia="de-DE"/>
+              </w:rPr>
+              <w:t>{{ kategorien</w:t>
+            </w:r>
+            <w:proofErr w:type="gramEnd"/>
+            <w:r>
+              <w:rPr>
+                <w:rFonts w:ascii="Arial" w:hAnsi="Arial" w:cs="Arial"/>
+                <w:lang w:eastAsia="de-DE"/>
+              </w:rPr>
+              <w:t>_empfaenger_emp3 }}</w:t>
             </w:r>
           </w:p>
         </w:tc>
@@ -4563,12 +4838,21 @@
                 <w:lang w:eastAsia="de-DE"/>
               </w:rPr>
             </w:pPr>
-            <w:r>
-              <w:rPr>
-                <w:rFonts w:ascii="Arial" w:hAnsi="Arial" w:cs="Arial"/>
-                <w:lang w:eastAsia="de-DE"/>
-              </w:rPr>
-              <w:t>{{ kategorien_empfaenger_offen3 }}</w:t>
+            <w:proofErr w:type="gramStart"/>
+            <w:r>
+              <w:rPr>
+                <w:rFonts w:ascii="Arial" w:hAnsi="Arial" w:cs="Arial"/>
+                <w:lang w:eastAsia="de-DE"/>
+              </w:rPr>
+              <w:t>{{ kategorien</w:t>
+            </w:r>
+            <w:proofErr w:type="gramEnd"/>
+            <w:r>
+              <w:rPr>
+                <w:rFonts w:ascii="Arial" w:hAnsi="Arial" w:cs="Arial"/>
+                <w:lang w:eastAsia="de-DE"/>
+              </w:rPr>
+              <w:t>_empfaenger_offen3 }}</w:t>
             </w:r>
           </w:p>
         </w:tc>
@@ -4611,12 +4895,21 @@
                 <w:lang w:eastAsia="de-DE"/>
               </w:rPr>
             </w:pPr>
-            <w:r>
-              <w:rPr>
-                <w:rFonts w:ascii="Arial" w:hAnsi="Arial" w:cs="Arial"/>
-                <w:lang w:eastAsia="de-DE"/>
-              </w:rPr>
-              <w:t>{{ kategorien_empfaenger_emp4 }}</w:t>
+            <w:proofErr w:type="gramStart"/>
+            <w:r>
+              <w:rPr>
+                <w:rFonts w:ascii="Arial" w:hAnsi="Arial" w:cs="Arial"/>
+                <w:lang w:eastAsia="de-DE"/>
+              </w:rPr>
+              <w:t>{{ kategorien</w:t>
+            </w:r>
+            <w:proofErr w:type="gramEnd"/>
+            <w:r>
+              <w:rPr>
+                <w:rFonts w:ascii="Arial" w:hAnsi="Arial" w:cs="Arial"/>
+                <w:lang w:eastAsia="de-DE"/>
+              </w:rPr>
+              <w:t>_empfaenger_emp4 }}</w:t>
             </w:r>
           </w:p>
         </w:tc>
@@ -4633,12 +4926,21 @@
                 <w:lang w:eastAsia="de-DE"/>
               </w:rPr>
             </w:pPr>
-            <w:r>
-              <w:rPr>
-                <w:rFonts w:ascii="Arial" w:hAnsi="Arial" w:cs="Arial"/>
-                <w:lang w:eastAsia="de-DE"/>
-              </w:rPr>
-              <w:t>{{ kategorien_empfaenger_offen4 }}</w:t>
+            <w:proofErr w:type="gramStart"/>
+            <w:r>
+              <w:rPr>
+                <w:rFonts w:ascii="Arial" w:hAnsi="Arial" w:cs="Arial"/>
+                <w:lang w:eastAsia="de-DE"/>
+              </w:rPr>
+              <w:t>{{ kategorien</w:t>
+            </w:r>
+            <w:proofErr w:type="gramEnd"/>
+            <w:r>
+              <w:rPr>
+                <w:rFonts w:ascii="Arial" w:hAnsi="Arial" w:cs="Arial"/>
+                <w:lang w:eastAsia="de-DE"/>
+              </w:rPr>
+              <w:t>_empfaenger_offen4 }}</w:t>
             </w:r>
           </w:p>
         </w:tc>
@@ -4845,12 +5147,21 @@
                 <w:lang w:eastAsia="de-DE"/>
               </w:rPr>
             </w:pPr>
-            <w:r>
-              <w:rPr>
-                <w:rFonts w:ascii="Arial" w:hAnsi="Arial" w:cs="Arial"/>
-                <w:lang w:eastAsia="de-DE"/>
-              </w:rPr>
-              <w:t>{{ uebermittlung_drittland0 }}</w:t>
+            <w:proofErr w:type="gramStart"/>
+            <w:r>
+              <w:rPr>
+                <w:rFonts w:ascii="Arial" w:hAnsi="Arial" w:cs="Arial"/>
+                <w:lang w:eastAsia="de-DE"/>
+              </w:rPr>
+              <w:t>{{ uebermittlung</w:t>
+            </w:r>
+            <w:proofErr w:type="gramEnd"/>
+            <w:r>
+              <w:rPr>
+                <w:rFonts w:ascii="Arial" w:hAnsi="Arial" w:cs="Arial"/>
+                <w:lang w:eastAsia="de-DE"/>
+              </w:rPr>
+              <w:t>_drittland0 }}</w:t>
             </w:r>
           </w:p>
         </w:tc>
@@ -4867,12 +5178,21 @@
                 <w:lang w:eastAsia="de-DE"/>
               </w:rPr>
             </w:pPr>
-            <w:r>
-              <w:rPr>
-                <w:rFonts w:ascii="Arial" w:hAnsi="Arial" w:cs="Arial"/>
-                <w:lang w:eastAsia="de-DE"/>
-              </w:rPr>
-              <w:t>{{ uebermittlung_garantien0 }}</w:t>
+            <w:proofErr w:type="gramStart"/>
+            <w:r>
+              <w:rPr>
+                <w:rFonts w:ascii="Arial" w:hAnsi="Arial" w:cs="Arial"/>
+                <w:lang w:eastAsia="de-DE"/>
+              </w:rPr>
+              <w:t>{{ uebermittlung</w:t>
+            </w:r>
+            <w:proofErr w:type="gramEnd"/>
+            <w:r>
+              <w:rPr>
+                <w:rFonts w:ascii="Arial" w:hAnsi="Arial" w:cs="Arial"/>
+                <w:lang w:eastAsia="de-DE"/>
+              </w:rPr>
+              <w:t>_garantien0 }}</w:t>
             </w:r>
           </w:p>
         </w:tc>
@@ -4915,12 +5235,21 @@
                 <w:lang w:eastAsia="de-DE"/>
               </w:rPr>
             </w:pPr>
-            <w:r>
-              <w:rPr>
-                <w:rFonts w:ascii="Arial" w:hAnsi="Arial" w:cs="Arial"/>
-                <w:lang w:eastAsia="de-DE"/>
-              </w:rPr>
-              <w:t>{{ uebermittlung_drittland1 }}</w:t>
+            <w:proofErr w:type="gramStart"/>
+            <w:r>
+              <w:rPr>
+                <w:rFonts w:ascii="Arial" w:hAnsi="Arial" w:cs="Arial"/>
+                <w:lang w:eastAsia="de-DE"/>
+              </w:rPr>
+              <w:t>{{ uebermittlung</w:t>
+            </w:r>
+            <w:proofErr w:type="gramEnd"/>
+            <w:r>
+              <w:rPr>
+                <w:rFonts w:ascii="Arial" w:hAnsi="Arial" w:cs="Arial"/>
+                <w:lang w:eastAsia="de-DE"/>
+              </w:rPr>
+              <w:t>_drittland1 }}</w:t>
             </w:r>
           </w:p>
         </w:tc>
@@ -4937,12 +5266,21 @@
                 <w:lang w:eastAsia="de-DE"/>
               </w:rPr>
             </w:pPr>
-            <w:r>
-              <w:rPr>
-                <w:rFonts w:ascii="Arial" w:hAnsi="Arial" w:cs="Arial"/>
-                <w:lang w:eastAsia="de-DE"/>
-              </w:rPr>
-              <w:t>{{ uebermittlung_garantien1 }}</w:t>
+            <w:proofErr w:type="gramStart"/>
+            <w:r>
+              <w:rPr>
+                <w:rFonts w:ascii="Arial" w:hAnsi="Arial" w:cs="Arial"/>
+                <w:lang w:eastAsia="de-DE"/>
+              </w:rPr>
+              <w:t>{{ uebermittlung</w:t>
+            </w:r>
+            <w:proofErr w:type="gramEnd"/>
+            <w:r>
+              <w:rPr>
+                <w:rFonts w:ascii="Arial" w:hAnsi="Arial" w:cs="Arial"/>
+                <w:lang w:eastAsia="de-DE"/>
+              </w:rPr>
+              <w:t>_garantien1 }}</w:t>
             </w:r>
           </w:p>
         </w:tc>
@@ -4985,12 +5323,21 @@
                 <w:lang w:eastAsia="de-DE"/>
               </w:rPr>
             </w:pPr>
-            <w:r>
-              <w:rPr>
-                <w:rFonts w:ascii="Arial" w:hAnsi="Arial" w:cs="Arial"/>
-                <w:lang w:eastAsia="de-DE"/>
-              </w:rPr>
-              <w:t>{{ uebermittlung_drittland2 }}</w:t>
+            <w:proofErr w:type="gramStart"/>
+            <w:r>
+              <w:rPr>
+                <w:rFonts w:ascii="Arial" w:hAnsi="Arial" w:cs="Arial"/>
+                <w:lang w:eastAsia="de-DE"/>
+              </w:rPr>
+              <w:t>{{ uebermittlung</w:t>
+            </w:r>
+            <w:proofErr w:type="gramEnd"/>
+            <w:r>
+              <w:rPr>
+                <w:rFonts w:ascii="Arial" w:hAnsi="Arial" w:cs="Arial"/>
+                <w:lang w:eastAsia="de-DE"/>
+              </w:rPr>
+              <w:t>_drittland2 }}</w:t>
             </w:r>
           </w:p>
         </w:tc>
@@ -5007,12 +5354,21 @@
                 <w:lang w:eastAsia="de-DE"/>
               </w:rPr>
             </w:pPr>
-            <w:r>
-              <w:rPr>
-                <w:rFonts w:ascii="Arial" w:hAnsi="Arial" w:cs="Arial"/>
-                <w:lang w:eastAsia="de-DE"/>
-              </w:rPr>
-              <w:t>{{ uebermittlung_garantien2 }}</w:t>
+            <w:proofErr w:type="gramStart"/>
+            <w:r>
+              <w:rPr>
+                <w:rFonts w:ascii="Arial" w:hAnsi="Arial" w:cs="Arial"/>
+                <w:lang w:eastAsia="de-DE"/>
+              </w:rPr>
+              <w:t>{{ uebermittlung</w:t>
+            </w:r>
+            <w:proofErr w:type="gramEnd"/>
+            <w:r>
+              <w:rPr>
+                <w:rFonts w:ascii="Arial" w:hAnsi="Arial" w:cs="Arial"/>
+                <w:lang w:eastAsia="de-DE"/>
+              </w:rPr>
+              <w:t>_garantien2 }}</w:t>
             </w:r>
           </w:p>
         </w:tc>
@@ -5055,12 +5411,21 @@
                 <w:lang w:eastAsia="de-DE"/>
               </w:rPr>
             </w:pPr>
-            <w:r>
-              <w:rPr>
-                <w:rFonts w:ascii="Arial" w:hAnsi="Arial" w:cs="Arial"/>
-                <w:lang w:eastAsia="de-DE"/>
-              </w:rPr>
-              <w:t>{{ uebermittlung_drittland3 }}</w:t>
+            <w:proofErr w:type="gramStart"/>
+            <w:r>
+              <w:rPr>
+                <w:rFonts w:ascii="Arial" w:hAnsi="Arial" w:cs="Arial"/>
+                <w:lang w:eastAsia="de-DE"/>
+              </w:rPr>
+              <w:t>{{ uebermittlung</w:t>
+            </w:r>
+            <w:proofErr w:type="gramEnd"/>
+            <w:r>
+              <w:rPr>
+                <w:rFonts w:ascii="Arial" w:hAnsi="Arial" w:cs="Arial"/>
+                <w:lang w:eastAsia="de-DE"/>
+              </w:rPr>
+              <w:t>_drittland3 }}</w:t>
             </w:r>
           </w:p>
         </w:tc>
@@ -5077,12 +5442,21 @@
                 <w:lang w:eastAsia="de-DE"/>
               </w:rPr>
             </w:pPr>
-            <w:r>
-              <w:rPr>
-                <w:rFonts w:ascii="Arial" w:hAnsi="Arial" w:cs="Arial"/>
-                <w:lang w:eastAsia="de-DE"/>
-              </w:rPr>
-              <w:t>{{ uebermittlung_garantien3 }}</w:t>
+            <w:proofErr w:type="gramStart"/>
+            <w:r>
+              <w:rPr>
+                <w:rFonts w:ascii="Arial" w:hAnsi="Arial" w:cs="Arial"/>
+                <w:lang w:eastAsia="de-DE"/>
+              </w:rPr>
+              <w:t>{{ uebermittlung</w:t>
+            </w:r>
+            <w:proofErr w:type="gramEnd"/>
+            <w:r>
+              <w:rPr>
+                <w:rFonts w:ascii="Arial" w:hAnsi="Arial" w:cs="Arial"/>
+                <w:lang w:eastAsia="de-DE"/>
+              </w:rPr>
+              <w:t>_garantien3 }}</w:t>
             </w:r>
           </w:p>
         </w:tc>
@@ -5125,12 +5499,21 @@
                 <w:lang w:eastAsia="de-DE"/>
               </w:rPr>
             </w:pPr>
-            <w:r>
-              <w:rPr>
-                <w:rFonts w:ascii="Arial" w:hAnsi="Arial" w:cs="Arial"/>
-                <w:lang w:eastAsia="de-DE"/>
-              </w:rPr>
-              <w:t>{{ uebermittlung_drittland4 }}</w:t>
+            <w:proofErr w:type="gramStart"/>
+            <w:r>
+              <w:rPr>
+                <w:rFonts w:ascii="Arial" w:hAnsi="Arial" w:cs="Arial"/>
+                <w:lang w:eastAsia="de-DE"/>
+              </w:rPr>
+              <w:t>{{ uebermittlung</w:t>
+            </w:r>
+            <w:proofErr w:type="gramEnd"/>
+            <w:r>
+              <w:rPr>
+                <w:rFonts w:ascii="Arial" w:hAnsi="Arial" w:cs="Arial"/>
+                <w:lang w:eastAsia="de-DE"/>
+              </w:rPr>
+              <w:t>_drittland4 }}</w:t>
             </w:r>
           </w:p>
         </w:tc>
@@ -5147,12 +5530,21 @@
                 <w:lang w:eastAsia="de-DE"/>
               </w:rPr>
             </w:pPr>
-            <w:r>
-              <w:rPr>
-                <w:rFonts w:ascii="Arial" w:hAnsi="Arial" w:cs="Arial"/>
-                <w:lang w:eastAsia="de-DE"/>
-              </w:rPr>
-              <w:t>{{ uebermittlung_garantien4 }}</w:t>
+            <w:proofErr w:type="gramStart"/>
+            <w:r>
+              <w:rPr>
+                <w:rFonts w:ascii="Arial" w:hAnsi="Arial" w:cs="Arial"/>
+                <w:lang w:eastAsia="de-DE"/>
+              </w:rPr>
+              <w:t>{{ uebermittlung</w:t>
+            </w:r>
+            <w:proofErr w:type="gramEnd"/>
+            <w:r>
+              <w:rPr>
+                <w:rFonts w:ascii="Arial" w:hAnsi="Arial" w:cs="Arial"/>
+                <w:lang w:eastAsia="de-DE"/>
+              </w:rPr>
+              <w:t>_garantien4 }}</w:t>
             </w:r>
           </w:p>
         </w:tc>
@@ -5292,12 +5684,21 @@
                 <w:lang w:eastAsia="de-DE"/>
               </w:rPr>
             </w:pPr>
-            <w:r>
-              <w:rPr>
-                <w:rFonts w:ascii="Arial" w:hAnsi="Arial" w:cs="Arial"/>
-                <w:lang w:eastAsia="de-DE"/>
-              </w:rPr>
-              <w:t>{{ loeschung0 }}</w:t>
+            <w:proofErr w:type="gramStart"/>
+            <w:r>
+              <w:rPr>
+                <w:rFonts w:ascii="Arial" w:hAnsi="Arial" w:cs="Arial"/>
+                <w:lang w:eastAsia="de-DE"/>
+              </w:rPr>
+              <w:t>{{ loeschung</w:t>
+            </w:r>
+            <w:proofErr w:type="gramEnd"/>
+            <w:r>
+              <w:rPr>
+                <w:rFonts w:ascii="Arial" w:hAnsi="Arial" w:cs="Arial"/>
+                <w:lang w:eastAsia="de-DE"/>
+              </w:rPr>
+              <w:t>0 }}</w:t>
             </w:r>
           </w:p>
         </w:tc>
@@ -5341,12 +5742,21 @@
                 <w:lang w:eastAsia="de-DE"/>
               </w:rPr>
             </w:pPr>
-            <w:r>
-              <w:rPr>
-                <w:rFonts w:ascii="Arial" w:hAnsi="Arial" w:cs="Arial"/>
-                <w:lang w:eastAsia="de-DE"/>
-              </w:rPr>
-              <w:t>{{ loeschung1 }}</w:t>
+            <w:proofErr w:type="gramStart"/>
+            <w:r>
+              <w:rPr>
+                <w:rFonts w:ascii="Arial" w:hAnsi="Arial" w:cs="Arial"/>
+                <w:lang w:eastAsia="de-DE"/>
+              </w:rPr>
+              <w:t>{{ loeschung</w:t>
+            </w:r>
+            <w:proofErr w:type="gramEnd"/>
+            <w:r>
+              <w:rPr>
+                <w:rFonts w:ascii="Arial" w:hAnsi="Arial" w:cs="Arial"/>
+                <w:lang w:eastAsia="de-DE"/>
+              </w:rPr>
+              <w:t>1 }}</w:t>
             </w:r>
           </w:p>
         </w:tc>
@@ -5390,12 +5800,21 @@
                 <w:lang w:eastAsia="de-DE"/>
               </w:rPr>
             </w:pPr>
-            <w:r>
-              <w:rPr>
-                <w:rFonts w:ascii="Arial" w:hAnsi="Arial" w:cs="Arial"/>
-                <w:lang w:eastAsia="de-DE"/>
-              </w:rPr>
-              <w:t>{{ loeschung2 }}</w:t>
+            <w:proofErr w:type="gramStart"/>
+            <w:r>
+              <w:rPr>
+                <w:rFonts w:ascii="Arial" w:hAnsi="Arial" w:cs="Arial"/>
+                <w:lang w:eastAsia="de-DE"/>
+              </w:rPr>
+              <w:t>{{ loeschung</w:t>
+            </w:r>
+            <w:proofErr w:type="gramEnd"/>
+            <w:r>
+              <w:rPr>
+                <w:rFonts w:ascii="Arial" w:hAnsi="Arial" w:cs="Arial"/>
+                <w:lang w:eastAsia="de-DE"/>
+              </w:rPr>
+              <w:t>2 }}</w:t>
             </w:r>
           </w:p>
         </w:tc>
@@ -5439,12 +5858,21 @@
                 <w:lang w:eastAsia="de-DE"/>
               </w:rPr>
             </w:pPr>
-            <w:r>
-              <w:rPr>
-                <w:rFonts w:ascii="Arial" w:hAnsi="Arial" w:cs="Arial"/>
-                <w:lang w:eastAsia="de-DE"/>
-              </w:rPr>
-              <w:t>{{ loeschung3 }}</w:t>
+            <w:proofErr w:type="gramStart"/>
+            <w:r>
+              <w:rPr>
+                <w:rFonts w:ascii="Arial" w:hAnsi="Arial" w:cs="Arial"/>
+                <w:lang w:eastAsia="de-DE"/>
+              </w:rPr>
+              <w:t>{{ loeschung</w:t>
+            </w:r>
+            <w:proofErr w:type="gramEnd"/>
+            <w:r>
+              <w:rPr>
+                <w:rFonts w:ascii="Arial" w:hAnsi="Arial" w:cs="Arial"/>
+                <w:lang w:eastAsia="de-DE"/>
+              </w:rPr>
+              <w:t>3 }}</w:t>
             </w:r>
           </w:p>
         </w:tc>
@@ -5488,12 +5916,21 @@
                 <w:lang w:eastAsia="de-DE"/>
               </w:rPr>
             </w:pPr>
-            <w:r>
-              <w:rPr>
-                <w:rFonts w:ascii="Arial" w:hAnsi="Arial" w:cs="Arial"/>
-                <w:lang w:eastAsia="de-DE"/>
-              </w:rPr>
-              <w:t>{{ loeschung4 }}</w:t>
+            <w:proofErr w:type="gramStart"/>
+            <w:r>
+              <w:rPr>
+                <w:rFonts w:ascii="Arial" w:hAnsi="Arial" w:cs="Arial"/>
+                <w:lang w:eastAsia="de-DE"/>
+              </w:rPr>
+              <w:t>{{ loeschung</w:t>
+            </w:r>
+            <w:proofErr w:type="gramEnd"/>
+            <w:r>
+              <w:rPr>
+                <w:rFonts w:ascii="Arial" w:hAnsi="Arial" w:cs="Arial"/>
+                <w:lang w:eastAsia="de-DE"/>
+              </w:rPr>
+              <w:t>4 }}</w:t>
             </w:r>
           </w:p>
         </w:tc>
@@ -5563,6 +6000,7 @@
                 <w:lang w:eastAsia="de-DE"/>
               </w:rPr>
             </w:pPr>
+            <w:proofErr w:type="gramStart"/>
             <w:r>
               <w:rPr>
                 <w:rFonts w:ascii="Arial" w:hAnsi="Arial" w:cs="Arial"/>
@@ -5578,7 +6016,16 @@
                 <w:snapToGrid w:val="0"/>
                 <w:lang w:eastAsia="de-DE"/>
               </w:rPr>
-              <w:t>beschreibung_massnahmen</w:t>
+              <w:t>beschreibung</w:t>
+            </w:r>
+            <w:proofErr w:type="gramEnd"/>
+            <w:r>
+              <w:rPr>
+                <w:rFonts w:ascii="Arial" w:hAnsi="Arial" w:cs="Arial"/>
+                <w:snapToGrid w:val="0"/>
+                <w:lang w:eastAsia="de-DE"/>
+              </w:rPr>
+              <w:t>_massnahmen</w:t>
             </w:r>
             <w:proofErr w:type="spellEnd"/>
             <w:r>
@@ -5688,6 +6135,7 @@
                 <w:lang w:eastAsia="de-DE"/>
               </w:rPr>
             </w:pPr>
+            <w:proofErr w:type="gramStart"/>
             <w:r>
               <w:rPr>
                 <w:rFonts w:ascii="Arial" w:hAnsi="Arial" w:cs="Arial"/>
@@ -5701,7 +6149,15 @@
                 <w:rFonts w:ascii="Arial" w:hAnsi="Arial" w:cs="Arial"/>
                 <w:lang w:eastAsia="de-DE"/>
               </w:rPr>
-              <w:t>dienststelle_sachgebiet_abteilung</w:t>
+              <w:t>dienststelle</w:t>
+            </w:r>
+            <w:proofErr w:type="gramEnd"/>
+            <w:r>
+              <w:rPr>
+                <w:rFonts w:ascii="Arial" w:hAnsi="Arial" w:cs="Arial"/>
+                <w:lang w:eastAsia="de-DE"/>
+              </w:rPr>
+              <w:t>_sachgebiet_abteilung</w:t>
             </w:r>
             <w:proofErr w:type="spellEnd"/>
             <w:r>
@@ -5829,6 +6285,7 @@
                 <w:lang w:eastAsia="de-DE"/>
               </w:rPr>
             </w:pPr>
+            <w:proofErr w:type="gramStart"/>
             <w:r>
               <w:rPr>
                 <w:rFonts w:ascii="Arial" w:hAnsi="Arial" w:cs="Arial"/>
@@ -5842,7 +6299,15 @@
                 <w:rFonts w:ascii="Arial" w:hAnsi="Arial" w:cs="Arial"/>
                 <w:lang w:eastAsia="de-DE"/>
               </w:rPr>
-              <w:t>datenschutz_folgenabschatzung_erforderlich</w:t>
+              <w:t>datenschutz</w:t>
+            </w:r>
+            <w:proofErr w:type="gramEnd"/>
+            <w:r>
+              <w:rPr>
+                <w:rFonts w:ascii="Arial" w:hAnsi="Arial" w:cs="Arial"/>
+                <w:lang w:eastAsia="de-DE"/>
+              </w:rPr>
+              <w:t>_folgenabschatzung_erforderlich</w:t>
             </w:r>
             <w:proofErr w:type="spellEnd"/>
             <w:r>
@@ -5957,6 +6422,7 @@
                 <w:lang w:eastAsia="de-DE"/>
               </w:rPr>
             </w:pPr>
+            <w:proofErr w:type="gramStart"/>
             <w:r>
               <w:rPr>
                 <w:rFonts w:ascii="Arial" w:hAnsi="Arial" w:cs="Arial"/>
@@ -5970,7 +6436,15 @@
                 <w:rFonts w:ascii="Arial" w:hAnsi="Arial" w:cs="Arial"/>
                 <w:lang w:eastAsia="de-DE"/>
               </w:rPr>
-              <w:t>pruefung_bis_wann</w:t>
+              <w:t>pruefung</w:t>
+            </w:r>
+            <w:proofErr w:type="gramEnd"/>
+            <w:r>
+              <w:rPr>
+                <w:rFonts w:ascii="Arial" w:hAnsi="Arial" w:cs="Arial"/>
+                <w:lang w:eastAsia="de-DE"/>
+              </w:rPr>
+              <w:t>_bis_wann</w:t>
             </w:r>
             <w:proofErr w:type="spellEnd"/>
             <w:r>
@@ -6072,6 +6546,7 @@
                 <w:lang w:eastAsia="de-DE"/>
               </w:rPr>
             </w:pPr>
+            <w:proofErr w:type="gramStart"/>
             <w:r>
               <w:rPr>
                 <w:rFonts w:ascii="Arial" w:hAnsi="Arial" w:cs="Arial"/>
@@ -6088,6 +6563,7 @@
               <w:t>begruendung</w:t>
             </w:r>
             <w:proofErr w:type="spellEnd"/>
+            <w:proofErr w:type="gramEnd"/>
             <w:r>
               <w:rPr>
                 <w:rFonts w:ascii="Arial" w:hAnsi="Arial" w:cs="Arial"/>
@@ -6209,6 +6685,7 @@
                 <w:lang w:eastAsia="de-DE"/>
               </w:rPr>
             </w:pPr>
+            <w:proofErr w:type="gramStart"/>
             <w:r>
               <w:rPr>
                 <w:rFonts w:ascii="Arial" w:hAnsi="Arial" w:cs="Arial"/>
@@ -6222,7 +6699,15 @@
                 <w:rFonts w:ascii="Arial" w:hAnsi="Arial" w:cs="Arial"/>
                 <w:lang w:eastAsia="de-DE"/>
               </w:rPr>
-              <w:t>vorliegen_stellungnahme</w:t>
+              <w:t>vorliegen</w:t>
+            </w:r>
+            <w:proofErr w:type="gramEnd"/>
+            <w:r>
+              <w:rPr>
+                <w:rFonts w:ascii="Arial" w:hAnsi="Arial" w:cs="Arial"/>
+                <w:lang w:eastAsia="de-DE"/>
+              </w:rPr>
+              <w:t>_stellungnahme</w:t>
             </w:r>
             <w:proofErr w:type="spellEnd"/>
             <w:r>
@@ -6322,6 +6807,7 @@
                 <w:lang w:eastAsia="de-DE"/>
               </w:rPr>
             </w:pPr>
+            <w:proofErr w:type="gramStart"/>
             <w:r>
               <w:rPr>
                 <w:rFonts w:ascii="Arial" w:hAnsi="Arial" w:cs="Arial"/>
@@ -6336,7 +6822,15 @@
                 <w:rFonts w:ascii="Arial" w:hAnsi="Arial" w:cs="Arial"/>
                 <w:lang w:eastAsia="de-DE"/>
               </w:rPr>
-              <w:t>datenschutz_erlaeuterung</w:t>
+              <w:t>datenschutz</w:t>
+            </w:r>
+            <w:proofErr w:type="gramEnd"/>
+            <w:r>
+              <w:rPr>
+                <w:rFonts w:ascii="Arial" w:hAnsi="Arial" w:cs="Arial"/>
+                <w:lang w:eastAsia="de-DE"/>
+              </w:rPr>
+              <w:t>_erlaeuterung</w:t>
             </w:r>
             <w:proofErr w:type="spellEnd"/>
             <w:r>
@@ -7014,11 +7508,11 @@
               <w:t>Beschreibung</w:t>
             </w:r>
             <w:r>
-              <w:t xml:space="preserve"> umfasst auch eine Aktivierung und Deaktivierung. Eine Deaktivierung kommt etwa in Betracht, wenn die Beschreibung durch eine andere Beschreibung ersetzt wird, bei der die weitere Fortsetzung der Beschrei</w:t>
+              <w:t xml:space="preserve"> umfasst auch eine Aktivierung und Deaktivierung. Eine Deaktivierung kommt etwa in Betracht, wenn die Beschreibung durch eine andere Beschreibung ersetzt wird, bei der die weitere Fortsetzung der Beschreibung-</w:t>
             </w:r>
             <w:proofErr w:type="spellStart"/>
             <w:r>
-              <w:t>bung-Versionierung</w:t>
+              <w:t>Versionierung</w:t>
             </w:r>
             <w:proofErr w:type="spellEnd"/>
             <w:r>

</xml_diff>